<commit_message>
bo sung tan suat giao dich
</commit_message>
<xml_diff>
--- a/17_DATH2.docx
+++ b/17_DATH2.docx
@@ -5169,8 +5169,6 @@
         </w:rPr>
         <w:t>.</w:t>
       </w:r>
-      <w:bookmarkStart w:id="10" w:name="_GoBack"/>
-      <w:bookmarkEnd w:id="10"/>
     </w:p>
     <w:p>
       <w:pPr>
@@ -7694,7 +7692,11 @@
     </w:p>
     <w:p>
       <w:pPr>
-        <w:spacing w:after="0" w:line="240" w:lineRule="auto"/>
+        <w:numPr>
+          <w:ilvl w:val="0"/>
+          <w:numId w:val="15"/>
+        </w:numPr>
+        <w:ind w:left="420" w:leftChars="0" w:hanging="420" w:firstLineChars="0"/>
         <w:rPr>
           <w:rFonts w:ascii="Times New Roman" w:hAnsi="Times New Roman" w:eastAsia="Times New Roman" w:cs="Times New Roman"/>
           <w:sz w:val="24"/>
@@ -7702,6 +7704,90 @@
           <w:lang w:val="vi-VN"/>
         </w:rPr>
       </w:pPr>
+      <w:r>
+        <w:rPr>
+          <w:rFonts w:hint="default" w:ascii="Times New Roman" w:hAnsi="Times New Roman" w:eastAsia="Times New Roman" w:cs="Times New Roman"/>
+          <w:sz w:val="24"/>
+          <w:szCs w:val="24"/>
+          <w:lang w:val="en-US"/>
+        </w:rPr>
+        <w:t xml:space="preserve">Tần suất giao dịch: </w:t>
+      </w:r>
+      <w:r>
+        <w:rPr>
+          <w:rFonts w:hint="default" w:ascii="Times New Roman" w:hAnsi="Times New Roman" w:eastAsia="Times New Roman"/>
+          <w:sz w:val="24"/>
+          <w:szCs w:val="24"/>
+          <w:lang w:val="en-US"/>
+        </w:rPr>
+        <w:t>Trung bình mỗi tháng, chuỗi bán lẻ cung cấp gần 400.000 gói tã; hơn 2,5 triệu sản phẩm sữa và dinh dưỡng các loại cho mẹ bầu, trẻ nhỏ. Khi mua hàng sẽ truy cập chức năng tìm kiếm và xem thông tin chi tiết lớn hơn gấp nhiều lần.</w:t>
+      </w:r>
+    </w:p>
+    <w:p>
+      <w:pPr>
+        <w:numPr>
+          <w:numId w:val="0"/>
+        </w:numPr>
+        <w:ind w:left="420" w:leftChars="0"/>
+        <w:rPr>
+          <w:rFonts w:hint="default" w:ascii="Cambria" w:hAnsi="Cambria" w:eastAsia="Times New Roman" w:cs="Cambria"/>
+          <w:sz w:val="24"/>
+          <w:szCs w:val="24"/>
+          <w:lang w:val="en-US"/>
+        </w:rPr>
+      </w:pPr>
+      <w:r>
+        <w:rPr>
+          <w:rFonts w:hint="default" w:ascii="Cambria" w:hAnsi="Cambria" w:eastAsia="Times New Roman" w:cs="Cambria"/>
+          <w:sz w:val="24"/>
+          <w:szCs w:val="24"/>
+          <w:lang w:val="vi-VN"/>
+        </w:rPr>
+        <w:t>⇒</w:t>
+      </w:r>
+      <w:r>
+        <w:rPr>
+          <w:rFonts w:hint="default" w:ascii="Cambria" w:hAnsi="Cambria" w:eastAsia="Times New Roman" w:cs="Cambria"/>
+          <w:sz w:val="24"/>
+          <w:szCs w:val="24"/>
+          <w:lang w:val="en-US"/>
+        </w:rPr>
+        <w:t>Tuần suất giao dịch cao.</w:t>
+      </w:r>
+    </w:p>
+    <w:p>
+      <w:pPr>
+        <w:numPr>
+          <w:numId w:val="0"/>
+        </w:numPr>
+        <w:ind w:left="420" w:leftChars="0"/>
+        <w:rPr>
+          <w:rFonts w:ascii="Times New Roman" w:hAnsi="Times New Roman" w:eastAsia="Times New Roman" w:cs="Times New Roman"/>
+          <w:sz w:val="24"/>
+          <w:szCs w:val="24"/>
+          <w:lang w:val="vi-VN"/>
+        </w:rPr>
+      </w:pPr>
+      <w:r>
+        <w:rPr>
+          <w:rFonts w:ascii="Times New Roman" w:hAnsi="Times New Roman" w:eastAsia="Times New Roman" w:cs="Times New Roman"/>
+          <w:sz w:val="24"/>
+          <w:szCs w:val="24"/>
+          <w:lang w:val="en-US"/>
+        </w:rPr>
+        <w:t>Đề</w:t>
+      </w:r>
+      <w:r>
+        <w:rPr>
+          <w:rFonts w:hint="default" w:ascii="Times New Roman" w:hAnsi="Times New Roman" w:eastAsia="Times New Roman" w:cs="Times New Roman"/>
+          <w:sz w:val="24"/>
+          <w:szCs w:val="24"/>
+          <w:lang w:val="en-US"/>
+        </w:rPr>
+        <w:t xml:space="preserve"> xuất: sử dụng Index, Partition phù hợp để tăng tốc độ tìm kiếm (giảm số lượng bản gi khi truy vấn).</w:t>
+      </w:r>
+      <w:bookmarkStart w:id="10" w:name="_GoBack"/>
+      <w:bookmarkEnd w:id="10"/>
       <w:r>
         <w:rPr>
           <w:rFonts w:ascii="Times New Roman" w:hAnsi="Times New Roman" w:eastAsia="Times New Roman" w:cs="Times New Roman"/>
@@ -8283,7 +8369,7 @@
         <w:pStyle w:val="17"/>
         <w:numPr>
           <w:ilvl w:val="0"/>
-          <w:numId w:val="15"/>
+          <w:numId w:val="16"/>
         </w:numPr>
         <w:spacing w:line="240" w:lineRule="auto"/>
         <w:rPr>
@@ -8437,7 +8523,7 @@
         <w:pStyle w:val="17"/>
         <w:numPr>
           <w:ilvl w:val="0"/>
-          <w:numId w:val="15"/>
+          <w:numId w:val="16"/>
         </w:numPr>
         <w:spacing w:line="240" w:lineRule="auto"/>
         <w:rPr>
@@ -8591,7 +8677,7 @@
         <w:pStyle w:val="17"/>
         <w:numPr>
           <w:ilvl w:val="0"/>
-          <w:numId w:val="15"/>
+          <w:numId w:val="16"/>
         </w:numPr>
         <w:spacing w:line="240" w:lineRule="auto"/>
         <w:rPr>
@@ -8784,7 +8870,7 @@
         <w:pStyle w:val="17"/>
         <w:numPr>
           <w:ilvl w:val="0"/>
-          <w:numId w:val="15"/>
+          <w:numId w:val="16"/>
         </w:numPr>
         <w:spacing w:line="240" w:lineRule="auto"/>
         <w:rPr>
@@ -8965,7 +9051,7 @@
         <w:pStyle w:val="17"/>
         <w:numPr>
           <w:ilvl w:val="0"/>
-          <w:numId w:val="15"/>
+          <w:numId w:val="16"/>
         </w:numPr>
         <w:spacing w:line="240" w:lineRule="auto"/>
         <w:rPr>
@@ -9138,7 +9224,7 @@
         <w:pStyle w:val="17"/>
         <w:numPr>
           <w:ilvl w:val="0"/>
-          <w:numId w:val="15"/>
+          <w:numId w:val="16"/>
         </w:numPr>
         <w:spacing w:line="240" w:lineRule="auto"/>
         <w:rPr>
@@ -9301,7 +9387,7 @@
         <w:pStyle w:val="17"/>
         <w:numPr>
           <w:ilvl w:val="0"/>
-          <w:numId w:val="15"/>
+          <w:numId w:val="16"/>
         </w:numPr>
         <w:spacing w:line="240" w:lineRule="auto"/>
         <w:rPr>
@@ -9484,7 +9570,7 @@
         <w:pStyle w:val="17"/>
         <w:numPr>
           <w:ilvl w:val="0"/>
-          <w:numId w:val="15"/>
+          <w:numId w:val="16"/>
         </w:numPr>
         <w:spacing w:line="240" w:lineRule="auto"/>
         <w:rPr>
@@ -9674,7 +9760,7 @@
         <w:pStyle w:val="17"/>
         <w:numPr>
           <w:ilvl w:val="0"/>
-          <w:numId w:val="15"/>
+          <w:numId w:val="16"/>
         </w:numPr>
         <w:spacing w:line="240" w:lineRule="auto"/>
         <w:rPr>
@@ -9847,7 +9933,7 @@
         <w:pStyle w:val="17"/>
         <w:numPr>
           <w:ilvl w:val="0"/>
-          <w:numId w:val="15"/>
+          <w:numId w:val="16"/>
         </w:numPr>
         <w:spacing w:line="240" w:lineRule="auto"/>
         <w:rPr>
@@ -10001,7 +10087,7 @@
         <w:pStyle w:val="17"/>
         <w:numPr>
           <w:ilvl w:val="0"/>
-          <w:numId w:val="15"/>
+          <w:numId w:val="16"/>
         </w:numPr>
         <w:spacing w:line="240" w:lineRule="auto"/>
         <w:rPr>
@@ -10155,7 +10241,7 @@
         <w:pStyle w:val="17"/>
         <w:numPr>
           <w:ilvl w:val="0"/>
-          <w:numId w:val="15"/>
+          <w:numId w:val="16"/>
         </w:numPr>
         <w:spacing w:line="240" w:lineRule="auto"/>
         <w:rPr>
@@ -10347,7 +10433,7 @@
       <w:pPr>
         <w:numPr>
           <w:ilvl w:val="1"/>
-          <w:numId w:val="16"/>
+          <w:numId w:val="17"/>
         </w:numPr>
         <w:spacing w:line="240" w:lineRule="auto"/>
         <w:ind w:left="720"/>
@@ -19438,6 +19524,14 @@
       <w:gridCol w:w="4789"/>
     </w:tblGrid>
     <w:tr>
+      <w:tblPrEx>
+        <w:tblCellMar>
+          <w:top w:w="144" w:type="dxa"/>
+          <w:left w:w="115" w:type="dxa"/>
+          <w:bottom w:w="144" w:type="dxa"/>
+          <w:right w:w="115" w:type="dxa"/>
+        </w:tblCellMar>
+      </w:tblPrEx>
       <w:trPr>
         <w:trHeight w:val="115" w:hRule="exact"/>
         <w:jc w:val="center"/>
@@ -20014,6 +20108,146 @@
     </w:lvl>
   </w:abstractNum>
   <w:abstractNum w:abstractNumId="4">
+    <w:nsid w:val="C922F79B"/>
+    <w:multiLevelType w:val="multilevel"/>
+    <w:tmpl w:val="C922F79B"/>
+    <w:lvl w:ilvl="0" w:tentative="0">
+      <w:start w:val="1"/>
+      <w:numFmt w:val="bullet"/>
+      <w:lvlText w:val=""/>
+      <w:lvlJc w:val="left"/>
+      <w:pPr>
+        <w:tabs>
+          <w:tab w:val="left" w:pos="420"/>
+        </w:tabs>
+        <w:ind w:left="420" w:leftChars="0" w:hanging="420" w:firstLineChars="0"/>
+      </w:pPr>
+      <w:rPr>
+        <w:rFonts w:hint="default" w:ascii="Wingdings" w:hAnsi="Wingdings"/>
+      </w:rPr>
+    </w:lvl>
+    <w:lvl w:ilvl="1" w:tentative="0">
+      <w:start w:val="1"/>
+      <w:numFmt w:val="bullet"/>
+      <w:lvlText w:val=""/>
+      <w:lvlJc w:val="left"/>
+      <w:pPr>
+        <w:tabs>
+          <w:tab w:val="left" w:pos="840"/>
+        </w:tabs>
+        <w:ind w:left="840" w:leftChars="0" w:hanging="420" w:firstLineChars="0"/>
+      </w:pPr>
+      <w:rPr>
+        <w:rFonts w:hint="default" w:ascii="Wingdings" w:hAnsi="Wingdings"/>
+      </w:rPr>
+    </w:lvl>
+    <w:lvl w:ilvl="2" w:tentative="0">
+      <w:start w:val="1"/>
+      <w:numFmt w:val="bullet"/>
+      <w:lvlText w:val=""/>
+      <w:lvlJc w:val="left"/>
+      <w:pPr>
+        <w:tabs>
+          <w:tab w:val="left" w:pos="1260"/>
+        </w:tabs>
+        <w:ind w:left="1260" w:leftChars="0" w:hanging="420" w:firstLineChars="0"/>
+      </w:pPr>
+      <w:rPr>
+        <w:rFonts w:hint="default" w:ascii="Wingdings" w:hAnsi="Wingdings"/>
+      </w:rPr>
+    </w:lvl>
+    <w:lvl w:ilvl="3" w:tentative="0">
+      <w:start w:val="1"/>
+      <w:numFmt w:val="bullet"/>
+      <w:lvlText w:val=""/>
+      <w:lvlJc w:val="left"/>
+      <w:pPr>
+        <w:tabs>
+          <w:tab w:val="left" w:pos="1680"/>
+        </w:tabs>
+        <w:ind w:left="1680" w:leftChars="0" w:hanging="420" w:firstLineChars="0"/>
+      </w:pPr>
+      <w:rPr>
+        <w:rFonts w:hint="default" w:ascii="Wingdings" w:hAnsi="Wingdings"/>
+      </w:rPr>
+    </w:lvl>
+    <w:lvl w:ilvl="4" w:tentative="0">
+      <w:start w:val="1"/>
+      <w:numFmt w:val="bullet"/>
+      <w:lvlText w:val=""/>
+      <w:lvlJc w:val="left"/>
+      <w:pPr>
+        <w:tabs>
+          <w:tab w:val="left" w:pos="2100"/>
+        </w:tabs>
+        <w:ind w:left="2100" w:leftChars="0" w:hanging="420" w:firstLineChars="0"/>
+      </w:pPr>
+      <w:rPr>
+        <w:rFonts w:hint="default" w:ascii="Wingdings" w:hAnsi="Wingdings"/>
+      </w:rPr>
+    </w:lvl>
+    <w:lvl w:ilvl="5" w:tentative="0">
+      <w:start w:val="1"/>
+      <w:numFmt w:val="bullet"/>
+      <w:lvlText w:val=""/>
+      <w:lvlJc w:val="left"/>
+      <w:pPr>
+        <w:tabs>
+          <w:tab w:val="left" w:pos="2520"/>
+        </w:tabs>
+        <w:ind w:left="2520" w:leftChars="0" w:hanging="420" w:firstLineChars="0"/>
+      </w:pPr>
+      <w:rPr>
+        <w:rFonts w:hint="default" w:ascii="Wingdings" w:hAnsi="Wingdings"/>
+      </w:rPr>
+    </w:lvl>
+    <w:lvl w:ilvl="6" w:tentative="0">
+      <w:start w:val="1"/>
+      <w:numFmt w:val="bullet"/>
+      <w:lvlText w:val=""/>
+      <w:lvlJc w:val="left"/>
+      <w:pPr>
+        <w:tabs>
+          <w:tab w:val="left" w:pos="2940"/>
+        </w:tabs>
+        <w:ind w:left="2940" w:leftChars="0" w:hanging="420" w:firstLineChars="0"/>
+      </w:pPr>
+      <w:rPr>
+        <w:rFonts w:hint="default" w:ascii="Wingdings" w:hAnsi="Wingdings"/>
+      </w:rPr>
+    </w:lvl>
+    <w:lvl w:ilvl="7" w:tentative="0">
+      <w:start w:val="1"/>
+      <w:numFmt w:val="bullet"/>
+      <w:lvlText w:val=""/>
+      <w:lvlJc w:val="left"/>
+      <w:pPr>
+        <w:tabs>
+          <w:tab w:val="left" w:pos="3360"/>
+        </w:tabs>
+        <w:ind w:left="3360" w:leftChars="0" w:hanging="420" w:firstLineChars="0"/>
+      </w:pPr>
+      <w:rPr>
+        <w:rFonts w:hint="default" w:ascii="Wingdings" w:hAnsi="Wingdings"/>
+      </w:rPr>
+    </w:lvl>
+    <w:lvl w:ilvl="8" w:tentative="0">
+      <w:start w:val="1"/>
+      <w:numFmt w:val="bullet"/>
+      <w:lvlText w:val=""/>
+      <w:lvlJc w:val="left"/>
+      <w:pPr>
+        <w:tabs>
+          <w:tab w:val="left" w:pos="3780"/>
+        </w:tabs>
+        <w:ind w:left="3780" w:leftChars="0" w:hanging="420" w:firstLineChars="0"/>
+      </w:pPr>
+      <w:rPr>
+        <w:rFonts w:hint="default" w:ascii="Wingdings" w:hAnsi="Wingdings"/>
+      </w:rPr>
+    </w:lvl>
+  </w:abstractNum>
+  <w:abstractNum w:abstractNumId="5">
     <w:nsid w:val="DA0A3F5F"/>
     <w:multiLevelType w:val="singleLevel"/>
     <w:tmpl w:val="DA0A3F5F"/>
@@ -20033,7 +20267,7 @@
       </w:rPr>
     </w:lvl>
   </w:abstractNum>
-  <w:abstractNum w:abstractNumId="5">
+  <w:abstractNum w:abstractNumId="6">
     <w:nsid w:val="FFE98070"/>
     <w:multiLevelType w:val="singleLevel"/>
     <w:tmpl w:val="FFE98070"/>
@@ -20053,7 +20287,7 @@
       </w:rPr>
     </w:lvl>
   </w:abstractNum>
-  <w:abstractNum w:abstractNumId="6">
+  <w:abstractNum w:abstractNumId="7">
     <w:nsid w:val="0C8332F5"/>
     <w:multiLevelType w:val="singleLevel"/>
     <w:tmpl w:val="0C8332F5"/>
@@ -20073,7 +20307,7 @@
       </w:rPr>
     </w:lvl>
   </w:abstractNum>
-  <w:abstractNum w:abstractNumId="7">
+  <w:abstractNum w:abstractNumId="8">
     <w:nsid w:val="15383EB4"/>
     <w:multiLevelType w:val="multilevel"/>
     <w:tmpl w:val="15383EB4"/>
@@ -20192,7 +20426,7 @@
       </w:rPr>
     </w:lvl>
   </w:abstractNum>
-  <w:abstractNum w:abstractNumId="8">
+  <w:abstractNum w:abstractNumId="9">
     <w:nsid w:val="16591C25"/>
     <w:multiLevelType w:val="multilevel"/>
     <w:tmpl w:val="16591C25"/>
@@ -20305,7 +20539,7 @@
       </w:rPr>
     </w:lvl>
   </w:abstractNum>
-  <w:abstractNum w:abstractNumId="9">
+  <w:abstractNum w:abstractNumId="10">
     <w:nsid w:val="222D6260"/>
     <w:multiLevelType w:val="multilevel"/>
     <w:tmpl w:val="222D6260"/>
@@ -20418,7 +20652,7 @@
       </w:rPr>
     </w:lvl>
   </w:abstractNum>
-  <w:abstractNum w:abstractNumId="10">
+  <w:abstractNum w:abstractNumId="11">
     <w:nsid w:val="29F41FA9"/>
     <w:multiLevelType w:val="multilevel"/>
     <w:tmpl w:val="29F41FA9"/>
@@ -20504,7 +20738,7 @@
       </w:pPr>
     </w:lvl>
   </w:abstractNum>
-  <w:abstractNum w:abstractNumId="11">
+  <w:abstractNum w:abstractNumId="12">
     <w:nsid w:val="29F8AB6C"/>
     <w:multiLevelType w:val="singleLevel"/>
     <w:tmpl w:val="29F8AB6C"/>
@@ -20524,7 +20758,7 @@
       </w:rPr>
     </w:lvl>
   </w:abstractNum>
-  <w:abstractNum w:abstractNumId="12">
+  <w:abstractNum w:abstractNumId="13">
     <w:nsid w:val="2DD6911A"/>
     <w:multiLevelType w:val="singleLevel"/>
     <w:tmpl w:val="2DD6911A"/>
@@ -20544,7 +20778,7 @@
       </w:rPr>
     </w:lvl>
   </w:abstractNum>
-  <w:abstractNum w:abstractNumId="13">
+  <w:abstractNum w:abstractNumId="14">
     <w:nsid w:val="51241FBA"/>
     <w:multiLevelType w:val="multilevel"/>
     <w:tmpl w:val="51241FBA"/>
@@ -20663,7 +20897,7 @@
       </w:rPr>
     </w:lvl>
   </w:abstractNum>
-  <w:abstractNum w:abstractNumId="14">
+  <w:abstractNum w:abstractNumId="15">
     <w:nsid w:val="54B2CA45"/>
     <w:multiLevelType w:val="singleLevel"/>
     <w:tmpl w:val="54B2CA45"/>
@@ -20677,7 +20911,7 @@
       </w:pPr>
     </w:lvl>
   </w:abstractNum>
-  <w:abstractNum w:abstractNumId="15">
+  <w:abstractNum w:abstractNumId="16">
     <w:nsid w:val="6D323460"/>
     <w:multiLevelType w:val="singleLevel"/>
     <w:tmpl w:val="6D323460"/>
@@ -20698,31 +20932,31 @@
     </w:lvl>
   </w:abstractNum>
   <w:num w:numId="1">
-    <w:abstractNumId w:val="10"/>
+    <w:abstractNumId w:val="11"/>
   </w:num>
   <w:num w:numId="2">
     <w:abstractNumId w:val="1"/>
   </w:num>
   <w:num w:numId="3">
+    <w:abstractNumId w:val="13"/>
+  </w:num>
+  <w:num w:numId="4">
+    <w:abstractNumId w:val="14"/>
+  </w:num>
+  <w:num w:numId="5">
     <w:abstractNumId w:val="12"/>
   </w:num>
-  <w:num w:numId="4">
-    <w:abstractNumId w:val="13"/>
-  </w:num>
-  <w:num w:numId="5">
-    <w:abstractNumId w:val="11"/>
-  </w:num>
   <w:num w:numId="6">
-    <w:abstractNumId w:val="8"/>
+    <w:abstractNumId w:val="9"/>
   </w:num>
   <w:num w:numId="7">
     <w:abstractNumId w:val="2"/>
   </w:num>
   <w:num w:numId="8">
-    <w:abstractNumId w:val="14"/>
+    <w:abstractNumId w:val="15"/>
   </w:num>
   <w:num w:numId="9">
-    <w:abstractNumId w:val="15"/>
+    <w:abstractNumId w:val="16"/>
   </w:num>
   <w:num w:numId="10">
     <w:abstractNumId w:val="3"/>
@@ -20731,19 +20965,22 @@
     <w:abstractNumId w:val="0"/>
   </w:num>
   <w:num w:numId="12">
+    <w:abstractNumId w:val="5"/>
+  </w:num>
+  <w:num w:numId="13">
+    <w:abstractNumId w:val="7"/>
+  </w:num>
+  <w:num w:numId="14">
+    <w:abstractNumId w:val="6"/>
+  </w:num>
+  <w:num w:numId="15">
     <w:abstractNumId w:val="4"/>
   </w:num>
-  <w:num w:numId="13">
-    <w:abstractNumId w:val="6"/>
+  <w:num w:numId="16">
+    <w:abstractNumId w:val="10"/>
   </w:num>
-  <w:num w:numId="14">
-    <w:abstractNumId w:val="5"/>
-  </w:num>
-  <w:num w:numId="15">
-    <w:abstractNumId w:val="9"/>
-  </w:num>
-  <w:num w:numId="16">
-    <w:abstractNumId w:val="7"/>
+  <w:num w:numId="17">
+    <w:abstractNumId w:val="8"/>
   </w:num>
 </w:numbering>
 </file>
@@ -21961,6 +22198,10 @@
 </file>
 
 <file path=customXml/item2.xml><?xml version="1.0" encoding="utf-8"?>
+<b:Sources xmlns:b="http://schemas.openxmlformats.org/officeDocument/2006/bibliography" xmlns="http://schemas.openxmlformats.org/officeDocument/2006/bibliography" SelectedStyle="\APASixthEditionOfficeOnline.xsl" StyleName="APA" Version="6"/>
+</file>
+
+<file path=customXml/item3.xml><?xml version="1.0" encoding="utf-8"?>
 <CoverPageProperties xmlns="http://schemas.microsoft.com/office/2006/coverPageProps">
   <PublishDate>2012-09-21T00:00:00</PublishDate>
   <Abstract/>
@@ -21969,10 +22210,6 @@
   <CompanyFax/>
   <CompanyEmail/>
 </CoverPageProperties>
-</file>
-
-<file path=customXml/item3.xml><?xml version="1.0" encoding="utf-8"?>
-<b:Sources xmlns:b="http://schemas.openxmlformats.org/officeDocument/2006/bibliography" xmlns="http://schemas.openxmlformats.org/officeDocument/2006/bibliography" SelectedStyle="\APASixthEditionOfficeOnline.xsl" StyleName="APA" Version="6"/>
 </file>
 
 <file path=customXml/itemProps1.xml><?xml version="1.0" encoding="utf-8"?>
@@ -21984,13 +22221,13 @@
 </file>
 
 <file path=customXml/itemProps2.xml><?xml version="1.0" encoding="utf-8"?>
-<ds:datastoreItem xmlns:ds="http://schemas.openxmlformats.org/officeDocument/2006/customXml" ds:itemID="{55AF091B-3C7A-41E3-B477-F2FDAA23CFDA}">
+<ds:datastoreItem xmlns:ds="http://schemas.openxmlformats.org/officeDocument/2006/customXml" ds:itemID="{61C80588-1FA7-42F9-8DDD-D0B35F821465}">
   <ds:schemaRefs/>
 </ds:datastoreItem>
 </file>
 
 <file path=customXml/itemProps3.xml><?xml version="1.0" encoding="utf-8"?>
-<ds:datastoreItem xmlns:ds="http://schemas.openxmlformats.org/officeDocument/2006/customXml" ds:itemID="{61C80588-1FA7-42F9-8DDD-D0B35F821465}">
+<ds:datastoreItem xmlns:ds="http://schemas.openxmlformats.org/officeDocument/2006/customXml" ds:itemID="{55AF091B-3C7A-41E3-B477-F2FDAA23CFDA}">
   <ds:schemaRefs/>
 </ds:datastoreItem>
 </file>
</xml_diff>

<commit_message>
update file chuc nang
</commit_message>
<xml_diff>
--- a/17_DATH2.docx
+++ b/17_DATH2.docx
@@ -1961,6 +1961,12 @@
             <w:insideH w:val="single" w:color="95B3D7" w:themeColor="accent1" w:themeTint="99" w:sz="4" w:space="0"/>
             <w:insideV w:val="single" w:color="95B3D7" w:themeColor="accent1" w:themeTint="99" w:sz="4" w:space="0"/>
           </w:tblBorders>
+          <w:tblCellMar>
+            <w:top w:w="0" w:type="dxa"/>
+            <w:left w:w="108" w:type="dxa"/>
+            <w:bottom w:w="0" w:type="dxa"/>
+            <w:right w:w="108" w:type="dxa"/>
+          </w:tblCellMar>
         </w:tblPrEx>
         <w:tc>
           <w:tcPr>
@@ -2504,12 +2510,6 @@
             <w:insideH w:val="single" w:color="95B3D7" w:themeColor="accent1" w:themeTint="99" w:sz="4" w:space="0"/>
             <w:insideV w:val="single" w:color="95B3D7" w:themeColor="accent1" w:themeTint="99" w:sz="4" w:space="0"/>
           </w:tblBorders>
-          <w:tblCellMar>
-            <w:top w:w="0" w:type="dxa"/>
-            <w:left w:w="108" w:type="dxa"/>
-            <w:bottom w:w="0" w:type="dxa"/>
-            <w:right w:w="108" w:type="dxa"/>
-          </w:tblCellMar>
         </w:tblPrEx>
         <w:trPr>
           <w:trHeight w:val="413" w:hRule="atLeast"/>
@@ -6658,12 +6658,6 @@
             <w:insideH w:val="single" w:color="95B3D7" w:themeColor="accent1" w:themeTint="99" w:sz="4" w:space="0"/>
             <w:insideV w:val="single" w:color="95B3D7" w:themeColor="accent1" w:themeTint="99" w:sz="4" w:space="0"/>
           </w:tblBorders>
-          <w:tblCellMar>
-            <w:top w:w="0" w:type="dxa"/>
-            <w:left w:w="108" w:type="dxa"/>
-            <w:bottom w:w="0" w:type="dxa"/>
-            <w:right w:w="108" w:type="dxa"/>
-          </w:tblCellMar>
         </w:tblPrEx>
         <w:trPr>
           <w:trHeight w:val="528" w:hRule="atLeast"/>
@@ -7723,7 +7717,7 @@
           <w:sz w:val="24"/>
           <w:szCs w:val="24"/>
         </w:rPr>
-        <w:t>Thống kê doanh thu trong một khoảng thời gian.Theo dõi tình hình tồn kho của mỗi sản phẩm.</w:t>
+        <w:t>Thống kê doanh thu trong một khoảng thời gian.</w:t>
       </w:r>
     </w:p>
     <w:p>
@@ -7739,37 +7733,21 @@
         <w:spacing w:line="240" w:lineRule="auto"/>
         <w:ind w:left="810"/>
         <w:rPr>
-          <w:rFonts w:ascii="Times New Roman" w:hAnsi="Times New Roman" w:eastAsia="Times New Roman" w:cs="Times New Roman"/>
+          <w:rFonts w:ascii="Times New Roman" w:hAnsi="Times New Roman" w:cs="Times New Roman"/>
           <w:sz w:val="24"/>
           <w:szCs w:val="24"/>
           <w:lang w:val="vi-VN"/>
         </w:rPr>
       </w:pPr>
+      <w:bookmarkStart w:id="10" w:name="_GoBack"/>
+      <w:bookmarkEnd w:id="10"/>
       <w:r>
         <w:rPr>
           <w:rFonts w:ascii="Times New Roman" w:hAnsi="Times New Roman" w:cs="Times New Roman"/>
           <w:sz w:val="24"/>
           <w:szCs w:val="24"/>
-          <w:lang w:val="vi-VN"/>
-        </w:rPr>
-        <w:t xml:space="preserve">Thêm </w:t>
-      </w:r>
-      <w:r>
-        <w:rPr>
-          <w:rFonts w:ascii="Times New Roman" w:hAnsi="Times New Roman" w:cs="Times New Roman"/>
-          <w:sz w:val="24"/>
-          <w:szCs w:val="24"/>
-        </w:rPr>
-        <w:t>sản phẩm</w:t>
-      </w:r>
-      <w:r>
-        <w:rPr>
-          <w:rFonts w:hint="default" w:ascii="Times New Roman" w:hAnsi="Times New Roman" w:cs="Times New Roman"/>
-          <w:sz w:val="24"/>
-          <w:szCs w:val="24"/>
-          <w:lang w:val="en-US"/>
-        </w:rPr>
-        <w:t>.</w:t>
+        </w:rPr>
+        <w:t>Theo dõi tình hình tồn kho của mỗi sản phẩm.</w:t>
       </w:r>
     </w:p>
     <w:p>
@@ -7785,6 +7763,52 @@
         <w:spacing w:line="240" w:lineRule="auto"/>
         <w:ind w:left="810"/>
         <w:rPr>
+          <w:rFonts w:ascii="Times New Roman" w:hAnsi="Times New Roman" w:eastAsia="Times New Roman" w:cs="Times New Roman"/>
+          <w:sz w:val="24"/>
+          <w:szCs w:val="24"/>
+          <w:lang w:val="vi-VN"/>
+        </w:rPr>
+      </w:pPr>
+      <w:r>
+        <w:rPr>
+          <w:rFonts w:ascii="Times New Roman" w:hAnsi="Times New Roman" w:cs="Times New Roman"/>
+          <w:sz w:val="24"/>
+          <w:szCs w:val="24"/>
+          <w:lang w:val="vi-VN"/>
+        </w:rPr>
+        <w:t xml:space="preserve">Thêm </w:t>
+      </w:r>
+      <w:r>
+        <w:rPr>
+          <w:rFonts w:ascii="Times New Roman" w:hAnsi="Times New Roman" w:cs="Times New Roman"/>
+          <w:sz w:val="24"/>
+          <w:szCs w:val="24"/>
+        </w:rPr>
+        <w:t>sản phẩm</w:t>
+      </w:r>
+      <w:r>
+        <w:rPr>
+          <w:rFonts w:hint="default" w:ascii="Times New Roman" w:hAnsi="Times New Roman" w:cs="Times New Roman"/>
+          <w:sz w:val="24"/>
+          <w:szCs w:val="24"/>
+          <w:lang w:val="en-US"/>
+        </w:rPr>
+        <w:t>.</w:t>
+      </w:r>
+    </w:p>
+    <w:p>
+      <w:pPr>
+        <w:pStyle w:val="18"/>
+        <w:numPr>
+          <w:ilvl w:val="0"/>
+          <w:numId w:val="11"/>
+        </w:numPr>
+        <w:tabs>
+          <w:tab w:val="clear" w:pos="420"/>
+        </w:tabs>
+        <w:spacing w:line="240" w:lineRule="auto"/>
+        <w:ind w:left="810"/>
+        <w:rPr>
           <w:rFonts w:hint="default" w:ascii="Times New Roman" w:hAnsi="Times New Roman" w:eastAsia="Times New Roman"/>
           <w:b/>
           <w:bCs/>
@@ -7800,7 +7824,16 @@
           <w:szCs w:val="24"/>
           <w:lang w:val="vi-VN"/>
         </w:rPr>
-        <w:t>Cập nhật hình thức thanh toán (chuyển khoản hoặc chưa)</w:t>
+        <w:t xml:space="preserve">Cập nhật </w:t>
+      </w:r>
+      <w:r>
+        <w:rPr>
+          <w:rFonts w:hint="default" w:ascii="Times New Roman" w:hAnsi="Times New Roman" w:eastAsia="Times New Roman" w:cs="Times New Roman"/>
+          <w:sz w:val="24"/>
+          <w:szCs w:val="24"/>
+          <w:lang w:val="en-US"/>
+        </w:rPr>
+        <w:t>số lượng sản phẩm</w:t>
       </w:r>
     </w:p>
     <w:p>
@@ -10018,16 +10051,173 @@
                 <w:rFonts w:hint="default" w:ascii="Times New Roman" w:hAnsi="Times New Roman" w:cs="Times New Roman"/>
                 <w:sz w:val="24"/>
                 <w:szCs w:val="24"/>
-              </w:rPr>
-            </w:pPr>
-            <w:r>
-              <w:rPr>
-                <w:rFonts w:hint="default" w:ascii="Times New Roman" w:hAnsi="Times New Roman" w:cs="Times New Roman"/>
-                <w:sz w:val="24"/>
-                <w:szCs w:val="24"/>
                 <w:lang w:val="en-US"/>
               </w:rPr>
-              <w:t xml:space="preserve">13.Thêm </w:t>
+            </w:pPr>
+            <w:r>
+              <w:rPr>
+                <w:rFonts w:hint="default" w:ascii="Times New Roman" w:hAnsi="Times New Roman" w:cs="Times New Roman"/>
+                <w:sz w:val="24"/>
+                <w:szCs w:val="24"/>
+                <w:lang w:val="en-US"/>
+              </w:rPr>
+              <w:t>13.Cập nhật số lượng sản phẩm</w:t>
+            </w:r>
+          </w:p>
+        </w:tc>
+        <w:tc>
+          <w:tcPr>
+            <w:tcW w:w="2268" w:type="dxa"/>
+            <w:shd w:val="clear" w:color="auto" w:fill="FFFFFF" w:themeFill="background1"/>
+          </w:tcPr>
+          <w:p>
+            <w:pPr>
+              <w:pStyle w:val="18"/>
+              <w:spacing w:after="0" w:line="240" w:lineRule="auto"/>
+              <w:ind w:left="0"/>
+              <w:jc w:val="center"/>
+              <w:rPr>
+                <w:rFonts w:hint="default" w:ascii="Times New Roman" w:hAnsi="Times New Roman" w:cs="Times New Roman"/>
+                <w:b/>
+                <w:sz w:val="24"/>
+                <w:szCs w:val="24"/>
+              </w:rPr>
+            </w:pPr>
+            <w:r>
+              <w:rPr>
+                <w:rFonts w:hint="default" w:ascii="Times New Roman" w:hAnsi="Times New Roman" w:cs="Times New Roman"/>
+                <w:b/>
+                <w:sz w:val="24"/>
+                <w:szCs w:val="24"/>
+              </w:rPr>
+              <w:t>200-500</w:t>
+            </w:r>
+          </w:p>
+        </w:tc>
+        <w:tc>
+          <w:tcPr>
+            <w:tcW w:w="2694" w:type="dxa"/>
+            <w:shd w:val="clear" w:color="auto" w:fill="FFFFFF" w:themeFill="background1"/>
+          </w:tcPr>
+          <w:p>
+            <w:pPr>
+              <w:pStyle w:val="18"/>
+              <w:spacing w:after="0" w:line="240" w:lineRule="auto"/>
+              <w:ind w:left="0"/>
+              <w:jc w:val="center"/>
+              <w:rPr>
+                <w:rFonts w:hint="default" w:ascii="Times New Roman" w:hAnsi="Times New Roman" w:cs="Times New Roman"/>
+                <w:b/>
+                <w:sz w:val="24"/>
+                <w:szCs w:val="24"/>
+              </w:rPr>
+            </w:pPr>
+            <w:r>
+              <w:rPr>
+                <w:rFonts w:hint="default" w:ascii="Times New Roman" w:hAnsi="Times New Roman" w:cs="Times New Roman"/>
+                <w:b/>
+                <w:sz w:val="24"/>
+                <w:szCs w:val="24"/>
+                <w:lang w:val="en-US"/>
+              </w:rPr>
+              <w:t>4</w:t>
+            </w:r>
+            <w:r>
+              <w:rPr>
+                <w:rFonts w:hint="default" w:ascii="Times New Roman" w:hAnsi="Times New Roman" w:cs="Times New Roman"/>
+                <w:b/>
+                <w:sz w:val="24"/>
+                <w:szCs w:val="24"/>
+              </w:rPr>
+              <w:t>00-</w:t>
+            </w:r>
+            <w:r>
+              <w:rPr>
+                <w:rFonts w:hint="default" w:ascii="Times New Roman" w:hAnsi="Times New Roman" w:cs="Times New Roman"/>
+                <w:b/>
+                <w:sz w:val="24"/>
+                <w:szCs w:val="24"/>
+                <w:lang w:val="en-US"/>
+              </w:rPr>
+              <w:t>1</w:t>
+            </w:r>
+            <w:r>
+              <w:rPr>
+                <w:rFonts w:hint="default" w:ascii="Times New Roman" w:hAnsi="Times New Roman" w:cs="Times New Roman"/>
+                <w:b/>
+                <w:sz w:val="24"/>
+                <w:szCs w:val="24"/>
+              </w:rPr>
+              <w:t>000</w:t>
+            </w:r>
+          </w:p>
+        </w:tc>
+      </w:tr>
+      <w:tr>
+        <w:tblPrEx>
+          <w:tblBorders>
+            <w:top w:val="single" w:color="auto" w:sz="4" w:space="0"/>
+            <w:left w:val="single" w:color="auto" w:sz="4" w:space="0"/>
+            <w:bottom w:val="single" w:color="auto" w:sz="4" w:space="0"/>
+            <w:right w:val="single" w:color="auto" w:sz="4" w:space="0"/>
+            <w:insideH w:val="single" w:color="auto" w:sz="4" w:space="0"/>
+            <w:insideV w:val="single" w:color="auto" w:sz="4" w:space="0"/>
+          </w:tblBorders>
+          <w:tblCellMar>
+            <w:top w:w="0" w:type="dxa"/>
+            <w:left w:w="108" w:type="dxa"/>
+            <w:bottom w:w="0" w:type="dxa"/>
+            <w:right w:w="108" w:type="dxa"/>
+          </w:tblCellMar>
+        </w:tblPrEx>
+        <w:trPr>
+          <w:trHeight w:val="471" w:hRule="atLeast"/>
+        </w:trPr>
+        <w:tc>
+          <w:tcPr>
+            <w:tcW w:w="993" w:type="dxa"/>
+            <w:vMerge w:val="continue"/>
+            <w:shd w:val="clear" w:color="auto" w:fill="FFFFFF" w:themeFill="background1"/>
+          </w:tcPr>
+          <w:p>
+            <w:pPr>
+              <w:pStyle w:val="18"/>
+              <w:spacing w:after="0" w:line="240" w:lineRule="auto"/>
+              <w:ind w:left="0"/>
+              <w:jc w:val="center"/>
+              <w:rPr>
+                <w:rFonts w:hint="default" w:ascii="Times New Roman" w:hAnsi="Times New Roman" w:cs="Times New Roman"/>
+                <w:b/>
+                <w:sz w:val="24"/>
+                <w:szCs w:val="24"/>
+              </w:rPr>
+            </w:pPr>
+          </w:p>
+        </w:tc>
+        <w:tc>
+          <w:tcPr>
+            <w:tcW w:w="3543" w:type="dxa"/>
+            <w:shd w:val="clear" w:color="auto" w:fill="FFFFFF" w:themeFill="background1"/>
+          </w:tcPr>
+          <w:p>
+            <w:pPr>
+              <w:pStyle w:val="18"/>
+              <w:spacing w:after="0" w:line="240" w:lineRule="auto"/>
+              <w:ind w:left="0"/>
+              <w:rPr>
+                <w:rFonts w:hint="default" w:ascii="Times New Roman" w:hAnsi="Times New Roman" w:cs="Times New Roman"/>
+                <w:sz w:val="24"/>
+                <w:szCs w:val="24"/>
+              </w:rPr>
+            </w:pPr>
+            <w:r>
+              <w:rPr>
+                <w:rFonts w:hint="default" w:ascii="Times New Roman" w:hAnsi="Times New Roman" w:cs="Times New Roman"/>
+                <w:sz w:val="24"/>
+                <w:szCs w:val="24"/>
+                <w:lang w:val="en-US"/>
+              </w:rPr>
+              <w:t xml:space="preserve">14.Thêm </w:t>
             </w:r>
             <w:r>
               <w:rPr>
@@ -13867,8 +14057,18 @@
                 <w:rFonts w:hint="default" w:ascii="Times New Roman" w:hAnsi="Times New Roman" w:cs="Times New Roman"/>
                 <w:sz w:val="24"/>
                 <w:szCs w:val="24"/>
-              </w:rPr>
-            </w:pPr>
+                <w:lang w:val="en-US"/>
+              </w:rPr>
+            </w:pPr>
+            <w:r>
+              <w:rPr>
+                <w:rFonts w:hint="default" w:ascii="Times New Roman" w:hAnsi="Times New Roman" w:cs="Times New Roman"/>
+                <w:sz w:val="24"/>
+                <w:szCs w:val="24"/>
+                <w:lang w:val="en-US"/>
+              </w:rPr>
+              <w:t>x</w:t>
+            </w:r>
           </w:p>
         </w:tc>
         <w:tc>
@@ -14915,33 +15115,34 @@
                 <w:lang w:val="en-US"/>
               </w:rPr>
             </w:pPr>
-            <w:r>
+          </w:p>
+        </w:tc>
+        <w:tc>
+          <w:tcPr>
+            <w:tcW w:w="404" w:type="dxa"/>
+            <w:shd w:val="clear" w:color="auto" w:fill="FFFFFF" w:themeFill="background1"/>
+          </w:tcPr>
+          <w:p>
+            <w:pPr>
+              <w:pStyle w:val="18"/>
+              <w:spacing w:after="0" w:line="240" w:lineRule="auto"/>
+              <w:ind w:left="0"/>
               <w:rPr>
                 <w:rFonts w:hint="default" w:ascii="Times New Roman" w:hAnsi="Times New Roman" w:cs="Times New Roman"/>
                 <w:sz w:val="24"/>
                 <w:szCs w:val="24"/>
                 <w:lang w:val="en-US"/>
               </w:rPr>
+            </w:pPr>
+            <w:r>
+              <w:rPr>
+                <w:rFonts w:hint="default" w:ascii="Times New Roman" w:hAnsi="Times New Roman" w:cs="Times New Roman"/>
+                <w:sz w:val="24"/>
+                <w:szCs w:val="24"/>
+                <w:lang w:val="en-US"/>
+              </w:rPr>
               <w:t>x</w:t>
             </w:r>
-          </w:p>
-        </w:tc>
-        <w:tc>
-          <w:tcPr>
-            <w:tcW w:w="404" w:type="dxa"/>
-            <w:shd w:val="clear" w:color="auto" w:fill="FFFFFF" w:themeFill="background1"/>
-          </w:tcPr>
-          <w:p>
-            <w:pPr>
-              <w:pStyle w:val="18"/>
-              <w:spacing w:after="0" w:line="240" w:lineRule="auto"/>
-              <w:ind w:left="0"/>
-              <w:rPr>
-                <w:rFonts w:hint="default" w:ascii="Times New Roman" w:hAnsi="Times New Roman" w:cs="Times New Roman"/>
-                <w:sz w:val="24"/>
-                <w:szCs w:val="24"/>
-              </w:rPr>
-            </w:pPr>
           </w:p>
         </w:tc>
         <w:tc>
@@ -17645,6 +17846,10 @@
         <w:gridCol w:w="390"/>
         <w:gridCol w:w="404"/>
         <w:gridCol w:w="404"/>
+        <w:gridCol w:w="386"/>
+        <w:gridCol w:w="386"/>
+        <w:gridCol w:w="390"/>
+        <w:gridCol w:w="390"/>
       </w:tblGrid>
       <w:tr>
         <w:tblPrEx>
@@ -17668,7 +17873,7 @@
         </w:trPr>
         <w:tc>
           <w:tcPr>
-            <w:tcW w:w="2436" w:type="dxa"/>
+            <w:tcW w:w="3123" w:type="dxa"/>
             <w:vMerge w:val="restart"/>
             <w:shd w:val="clear" w:color="auto" w:fill="FFFFFF" w:themeFill="background1"/>
             <mc:AlternateContent>
@@ -17826,6 +18031,62 @@
                 <w:lang w:val="en-US"/>
               </w:rPr>
               <w:t>13</w:t>
+            </w:r>
+          </w:p>
+        </w:tc>
+        <w:tc>
+          <w:tcPr>
+            <w:tcW w:w="1544" w:type="dxa"/>
+            <w:gridSpan w:val="4"/>
+            <w:shd w:val="clear" w:color="auto" w:fill="FFFFFF" w:themeFill="background1"/>
+            <w:vAlign w:val="center"/>
+          </w:tcPr>
+          <w:p>
+            <w:pPr>
+              <w:pStyle w:val="18"/>
+              <w:spacing w:after="0" w:line="240" w:lineRule="auto"/>
+              <w:ind w:left="0"/>
+              <w:jc w:val="center"/>
+              <w:rPr>
+                <w:rFonts w:hint="default" w:ascii="Times New Roman" w:hAnsi="Times New Roman" w:cs="Times New Roman"/>
+                <w:sz w:val="24"/>
+                <w:szCs w:val="24"/>
+                <w:lang w:val="en-US"/>
+              </w:rPr>
+            </w:pPr>
+            <w:r>
+              <w:rPr>
+                <w:rFonts w:hint="default" w:ascii="Times New Roman" w:hAnsi="Times New Roman" w:cs="Times New Roman"/>
+                <w:sz w:val="24"/>
+                <w:szCs w:val="24"/>
+              </w:rPr>
+              <w:t>C</w:t>
+            </w:r>
+            <w:r>
+              <w:rPr>
+                <w:rFonts w:hint="default" w:ascii="Times New Roman" w:hAnsi="Times New Roman" w:cs="Times New Roman"/>
+                <w:sz w:val="24"/>
+                <w:szCs w:val="24"/>
+                <w:lang w:val="en-US"/>
+              </w:rPr>
+              <w:t>hức năng</w:t>
+            </w:r>
+            <w:r>
+              <w:rPr>
+                <w:rFonts w:hint="default" w:ascii="Times New Roman" w:hAnsi="Times New Roman" w:cs="Times New Roman"/>
+                <w:sz w:val="24"/>
+                <w:szCs w:val="24"/>
+              </w:rPr>
+              <w:t xml:space="preserve"> </w:t>
+            </w:r>
+            <w:r>
+              <w:rPr>
+                <w:rFonts w:hint="default" w:ascii="Times New Roman" w:hAnsi="Times New Roman" w:cs="Times New Roman"/>
+                <w:sz w:val="24"/>
+                <w:szCs w:val="24"/>
+                <w:lang w:val="en-US"/>
+              </w:rPr>
+              <w:t>14</w:t>
             </w:r>
           </w:p>
         </w:tc>
@@ -17849,7 +18110,7 @@
         </w:tblPrEx>
         <w:tc>
           <w:tcPr>
-            <w:tcW w:w="2436" w:type="dxa"/>
+            <w:tcW w:w="3123" w:type="dxa"/>
             <w:vMerge w:val="continue"/>
             <w:shd w:val="clear" w:color="auto" w:fill="FFFFFF" w:themeFill="background1"/>
           </w:tcPr>
@@ -18069,6 +18330,118 @@
                 <w:rFonts w:hint="default" w:ascii="Times New Roman" w:hAnsi="Times New Roman" w:cs="Times New Roman"/>
                 <w:sz w:val="24"/>
                 <w:szCs w:val="24"/>
+              </w:rPr>
+              <w:t>D</w:t>
+            </w:r>
+          </w:p>
+        </w:tc>
+        <w:tc>
+          <w:tcPr>
+            <w:tcW w:w="386" w:type="dxa"/>
+            <w:shd w:val="clear" w:color="auto" w:fill="FFFFFF" w:themeFill="background1"/>
+          </w:tcPr>
+          <w:p>
+            <w:pPr>
+              <w:pStyle w:val="18"/>
+              <w:spacing w:after="0" w:line="240" w:lineRule="auto"/>
+              <w:ind w:left="0"/>
+              <w:rPr>
+                <w:rFonts w:hint="default" w:ascii="Times New Roman" w:hAnsi="Times New Roman" w:cs="Times New Roman"/>
+                <w:sz w:val="24"/>
+                <w:szCs w:val="24"/>
+                <w:lang w:val="en-US"/>
+              </w:rPr>
+            </w:pPr>
+            <w:r>
+              <w:rPr>
+                <w:rFonts w:hint="default" w:ascii="Times New Roman" w:hAnsi="Times New Roman" w:cs="Times New Roman"/>
+                <w:sz w:val="24"/>
+                <w:szCs w:val="24"/>
+                <w:lang w:val="en-US"/>
+              </w:rPr>
+              <w:t>I</w:t>
+            </w:r>
+          </w:p>
+        </w:tc>
+        <w:tc>
+          <w:tcPr>
+            <w:tcW w:w="386" w:type="dxa"/>
+            <w:shd w:val="clear" w:color="auto" w:fill="FFFFFF" w:themeFill="background1"/>
+          </w:tcPr>
+          <w:p>
+            <w:pPr>
+              <w:pStyle w:val="18"/>
+              <w:spacing w:after="0" w:line="240" w:lineRule="auto"/>
+              <w:ind w:left="0"/>
+              <w:rPr>
+                <w:rFonts w:hint="default" w:ascii="Times New Roman" w:hAnsi="Times New Roman" w:cs="Times New Roman"/>
+                <w:sz w:val="24"/>
+                <w:szCs w:val="24"/>
+                <w:lang w:val="en-US"/>
+              </w:rPr>
+            </w:pPr>
+            <w:r>
+              <w:rPr>
+                <w:rFonts w:hint="default" w:ascii="Times New Roman" w:hAnsi="Times New Roman" w:cs="Times New Roman"/>
+                <w:sz w:val="24"/>
+                <w:szCs w:val="24"/>
+                <w:lang w:val="en-US"/>
+              </w:rPr>
+              <w:t>R</w:t>
+            </w:r>
+          </w:p>
+        </w:tc>
+        <w:tc>
+          <w:tcPr>
+            <w:tcW w:w="386" w:type="dxa"/>
+            <w:shd w:val="clear" w:color="auto" w:fill="FFFFFF" w:themeFill="background1"/>
+          </w:tcPr>
+          <w:p>
+            <w:pPr>
+              <w:pStyle w:val="18"/>
+              <w:spacing w:after="0" w:line="240" w:lineRule="auto"/>
+              <w:ind w:left="0"/>
+              <w:rPr>
+                <w:rFonts w:hint="default" w:ascii="Times New Roman" w:hAnsi="Times New Roman" w:cs="Times New Roman"/>
+                <w:sz w:val="24"/>
+                <w:szCs w:val="24"/>
+                <w:lang w:val="en-US"/>
+              </w:rPr>
+            </w:pPr>
+            <w:r>
+              <w:rPr>
+                <w:rFonts w:hint="default" w:ascii="Times New Roman" w:hAnsi="Times New Roman" w:cs="Times New Roman"/>
+                <w:sz w:val="24"/>
+                <w:szCs w:val="24"/>
+                <w:lang w:val="en-US"/>
+              </w:rPr>
+              <w:t>U</w:t>
+            </w:r>
+          </w:p>
+        </w:tc>
+        <w:tc>
+          <w:tcPr>
+            <w:tcW w:w="386" w:type="dxa"/>
+            <w:shd w:val="clear" w:color="auto" w:fill="FFFFFF" w:themeFill="background1"/>
+          </w:tcPr>
+          <w:p>
+            <w:pPr>
+              <w:pStyle w:val="18"/>
+              <w:spacing w:after="0" w:line="240" w:lineRule="auto"/>
+              <w:ind w:left="0"/>
+              <w:rPr>
+                <w:rFonts w:hint="default" w:ascii="Times New Roman" w:hAnsi="Times New Roman" w:cs="Times New Roman"/>
+                <w:sz w:val="24"/>
+                <w:szCs w:val="24"/>
+                <w:lang w:val="en-US"/>
+              </w:rPr>
+            </w:pPr>
+            <w:r>
+              <w:rPr>
+                <w:rFonts w:hint="default" w:ascii="Times New Roman" w:hAnsi="Times New Roman" w:cs="Times New Roman"/>
+                <w:sz w:val="24"/>
+                <w:szCs w:val="24"/>
+                <w:lang w:val="en-US"/>
               </w:rPr>
               <w:t>D</w:t>
             </w:r>
@@ -18094,7 +18467,7 @@
         </w:tblPrEx>
         <w:tc>
           <w:tcPr>
-            <w:tcW w:w="2436" w:type="dxa"/>
+            <w:tcW w:w="3123" w:type="dxa"/>
             <w:shd w:val="clear" w:color="auto" w:fill="FFFFFF" w:themeFill="background1"/>
           </w:tcPr>
           <w:p>
@@ -18251,6 +18624,78 @@
         <w:tc>
           <w:tcPr>
             <w:tcW w:w="404" w:type="dxa"/>
+            <w:shd w:val="clear" w:color="auto" w:fill="FFFFFF" w:themeFill="background1"/>
+          </w:tcPr>
+          <w:p>
+            <w:pPr>
+              <w:pStyle w:val="18"/>
+              <w:spacing w:after="0" w:line="240" w:lineRule="auto"/>
+              <w:ind w:left="0"/>
+              <w:rPr>
+                <w:rFonts w:hint="default" w:ascii="Times New Roman" w:hAnsi="Times New Roman" w:cs="Times New Roman"/>
+                <w:sz w:val="24"/>
+                <w:szCs w:val="24"/>
+              </w:rPr>
+            </w:pPr>
+          </w:p>
+        </w:tc>
+        <w:tc>
+          <w:tcPr>
+            <w:tcW w:w="386" w:type="dxa"/>
+            <w:shd w:val="clear" w:color="auto" w:fill="FFFFFF" w:themeFill="background1"/>
+          </w:tcPr>
+          <w:p>
+            <w:pPr>
+              <w:pStyle w:val="18"/>
+              <w:spacing w:after="0" w:line="240" w:lineRule="auto"/>
+              <w:ind w:left="0"/>
+              <w:rPr>
+                <w:rFonts w:hint="default" w:ascii="Times New Roman" w:hAnsi="Times New Roman" w:cs="Times New Roman"/>
+                <w:sz w:val="24"/>
+                <w:szCs w:val="24"/>
+              </w:rPr>
+            </w:pPr>
+          </w:p>
+        </w:tc>
+        <w:tc>
+          <w:tcPr>
+            <w:tcW w:w="386" w:type="dxa"/>
+            <w:shd w:val="clear" w:color="auto" w:fill="FFFFFF" w:themeFill="background1"/>
+          </w:tcPr>
+          <w:p>
+            <w:pPr>
+              <w:pStyle w:val="18"/>
+              <w:spacing w:after="0" w:line="240" w:lineRule="auto"/>
+              <w:ind w:left="0"/>
+              <w:rPr>
+                <w:rFonts w:hint="default" w:ascii="Times New Roman" w:hAnsi="Times New Roman" w:cs="Times New Roman"/>
+                <w:sz w:val="24"/>
+                <w:szCs w:val="24"/>
+              </w:rPr>
+            </w:pPr>
+          </w:p>
+        </w:tc>
+        <w:tc>
+          <w:tcPr>
+            <w:tcW w:w="386" w:type="dxa"/>
+            <w:shd w:val="clear" w:color="auto" w:fill="FFFFFF" w:themeFill="background1"/>
+          </w:tcPr>
+          <w:p>
+            <w:pPr>
+              <w:pStyle w:val="18"/>
+              <w:spacing w:after="0" w:line="240" w:lineRule="auto"/>
+              <w:ind w:left="0"/>
+              <w:rPr>
+                <w:rFonts w:hint="default" w:ascii="Times New Roman" w:hAnsi="Times New Roman" w:cs="Times New Roman"/>
+                <w:sz w:val="24"/>
+                <w:szCs w:val="24"/>
+              </w:rPr>
+            </w:pPr>
+          </w:p>
+        </w:tc>
+        <w:tc>
+          <w:tcPr>
+            <w:tcW w:w="386" w:type="dxa"/>
             <w:shd w:val="clear" w:color="auto" w:fill="FFFFFF" w:themeFill="background1"/>
           </w:tcPr>
           <w:p>
@@ -18286,7 +18731,7 @@
         </w:tblPrEx>
         <w:tc>
           <w:tcPr>
-            <w:tcW w:w="2436" w:type="dxa"/>
+            <w:tcW w:w="3123" w:type="dxa"/>
             <w:shd w:val="clear" w:color="auto" w:fill="FFFFFF" w:themeFill="background1"/>
           </w:tcPr>
           <w:p>
@@ -18402,20 +18847,39 @@
                 <w:lang w:val="en-US"/>
               </w:rPr>
             </w:pPr>
-            <w:r>
+          </w:p>
+        </w:tc>
+        <w:tc>
+          <w:tcPr>
+            <w:tcW w:w="390" w:type="dxa"/>
+            <w:shd w:val="clear" w:color="auto" w:fill="FFFFFF" w:themeFill="background1"/>
+          </w:tcPr>
+          <w:p>
+            <w:pPr>
+              <w:pStyle w:val="18"/>
+              <w:spacing w:after="0" w:line="240" w:lineRule="auto"/>
+              <w:ind w:left="0"/>
               <w:rPr>
                 <w:rFonts w:hint="default" w:ascii="Times New Roman" w:hAnsi="Times New Roman" w:cs="Times New Roman"/>
                 <w:sz w:val="24"/>
                 <w:szCs w:val="24"/>
                 <w:lang w:val="en-US"/>
               </w:rPr>
+            </w:pPr>
+            <w:r>
+              <w:rPr>
+                <w:rFonts w:hint="default" w:ascii="Times New Roman" w:hAnsi="Times New Roman" w:cs="Times New Roman"/>
+                <w:sz w:val="24"/>
+                <w:szCs w:val="24"/>
+                <w:lang w:val="en-US"/>
+              </w:rPr>
               <w:t>x</w:t>
             </w:r>
           </w:p>
         </w:tc>
         <w:tc>
           <w:tcPr>
-            <w:tcW w:w="390" w:type="dxa"/>
+            <w:tcW w:w="404" w:type="dxa"/>
             <w:shd w:val="clear" w:color="auto" w:fill="FFFFFF" w:themeFill="background1"/>
           </w:tcPr>
           <w:p>
@@ -18461,7 +18925,81 @@
         </w:tc>
         <w:tc>
           <w:tcPr>
-            <w:tcW w:w="404" w:type="dxa"/>
+            <w:tcW w:w="386" w:type="dxa"/>
+            <w:shd w:val="clear" w:color="auto" w:fill="FFFFFF" w:themeFill="background1"/>
+          </w:tcPr>
+          <w:p>
+            <w:pPr>
+              <w:pStyle w:val="18"/>
+              <w:spacing w:after="0" w:line="240" w:lineRule="auto"/>
+              <w:ind w:left="0"/>
+              <w:rPr>
+                <w:rFonts w:hint="default" w:ascii="Times New Roman" w:hAnsi="Times New Roman" w:cs="Times New Roman"/>
+                <w:sz w:val="24"/>
+                <w:szCs w:val="24"/>
+                <w:lang w:val="en-US"/>
+              </w:rPr>
+            </w:pPr>
+            <w:r>
+              <w:rPr>
+                <w:rFonts w:hint="default" w:ascii="Times New Roman" w:hAnsi="Times New Roman" w:cs="Times New Roman"/>
+                <w:sz w:val="24"/>
+                <w:szCs w:val="24"/>
+                <w:lang w:val="en-US"/>
+              </w:rPr>
+              <w:t>x</w:t>
+            </w:r>
+          </w:p>
+        </w:tc>
+        <w:tc>
+          <w:tcPr>
+            <w:tcW w:w="386" w:type="dxa"/>
+            <w:shd w:val="clear" w:color="auto" w:fill="FFFFFF" w:themeFill="background1"/>
+          </w:tcPr>
+          <w:p>
+            <w:pPr>
+              <w:pStyle w:val="18"/>
+              <w:spacing w:after="0" w:line="240" w:lineRule="auto"/>
+              <w:ind w:left="0"/>
+              <w:rPr>
+                <w:rFonts w:hint="default" w:ascii="Times New Roman" w:hAnsi="Times New Roman" w:cs="Times New Roman"/>
+                <w:sz w:val="24"/>
+                <w:szCs w:val="24"/>
+                <w:lang w:val="en-US"/>
+              </w:rPr>
+            </w:pPr>
+            <w:r>
+              <w:rPr>
+                <w:rFonts w:hint="default" w:ascii="Times New Roman" w:hAnsi="Times New Roman" w:cs="Times New Roman"/>
+                <w:sz w:val="24"/>
+                <w:szCs w:val="24"/>
+                <w:lang w:val="en-US"/>
+              </w:rPr>
+              <w:t>x</w:t>
+            </w:r>
+          </w:p>
+        </w:tc>
+        <w:tc>
+          <w:tcPr>
+            <w:tcW w:w="386" w:type="dxa"/>
+            <w:shd w:val="clear" w:color="auto" w:fill="FFFFFF" w:themeFill="background1"/>
+          </w:tcPr>
+          <w:p>
+            <w:pPr>
+              <w:pStyle w:val="18"/>
+              <w:spacing w:after="0" w:line="240" w:lineRule="auto"/>
+              <w:ind w:left="0"/>
+              <w:rPr>
+                <w:rFonts w:hint="default" w:ascii="Times New Roman" w:hAnsi="Times New Roman" w:cs="Times New Roman"/>
+                <w:sz w:val="24"/>
+                <w:szCs w:val="24"/>
+              </w:rPr>
+            </w:pPr>
+          </w:p>
+        </w:tc>
+        <w:tc>
+          <w:tcPr>
+            <w:tcW w:w="386" w:type="dxa"/>
             <w:shd w:val="clear" w:color="auto" w:fill="FFFFFF" w:themeFill="background1"/>
           </w:tcPr>
           <w:p>
@@ -18497,7 +19035,7 @@
         </w:tblPrEx>
         <w:tc>
           <w:tcPr>
-            <w:tcW w:w="2436" w:type="dxa"/>
+            <w:tcW w:w="3123" w:type="dxa"/>
             <w:shd w:val="clear" w:color="auto" w:fill="FFFFFF" w:themeFill="background1"/>
           </w:tcPr>
           <w:p>
@@ -18666,6 +19204,78 @@
         <w:tc>
           <w:tcPr>
             <w:tcW w:w="404" w:type="dxa"/>
+            <w:shd w:val="clear" w:color="auto" w:fill="FFFFFF" w:themeFill="background1"/>
+          </w:tcPr>
+          <w:p>
+            <w:pPr>
+              <w:pStyle w:val="18"/>
+              <w:spacing w:after="0" w:line="240" w:lineRule="auto"/>
+              <w:ind w:left="0"/>
+              <w:rPr>
+                <w:rFonts w:hint="default" w:ascii="Times New Roman" w:hAnsi="Times New Roman" w:cs="Times New Roman"/>
+                <w:sz w:val="24"/>
+                <w:szCs w:val="24"/>
+              </w:rPr>
+            </w:pPr>
+          </w:p>
+        </w:tc>
+        <w:tc>
+          <w:tcPr>
+            <w:tcW w:w="386" w:type="dxa"/>
+            <w:shd w:val="clear" w:color="auto" w:fill="FFFFFF" w:themeFill="background1"/>
+          </w:tcPr>
+          <w:p>
+            <w:pPr>
+              <w:pStyle w:val="18"/>
+              <w:spacing w:after="0" w:line="240" w:lineRule="auto"/>
+              <w:ind w:left="0"/>
+              <w:rPr>
+                <w:rFonts w:hint="default" w:ascii="Times New Roman" w:hAnsi="Times New Roman" w:cs="Times New Roman"/>
+                <w:sz w:val="24"/>
+                <w:szCs w:val="24"/>
+              </w:rPr>
+            </w:pPr>
+          </w:p>
+        </w:tc>
+        <w:tc>
+          <w:tcPr>
+            <w:tcW w:w="386" w:type="dxa"/>
+            <w:shd w:val="clear" w:color="auto" w:fill="FFFFFF" w:themeFill="background1"/>
+          </w:tcPr>
+          <w:p>
+            <w:pPr>
+              <w:pStyle w:val="18"/>
+              <w:spacing w:after="0" w:line="240" w:lineRule="auto"/>
+              <w:ind w:left="0"/>
+              <w:rPr>
+                <w:rFonts w:hint="default" w:ascii="Times New Roman" w:hAnsi="Times New Roman" w:cs="Times New Roman"/>
+                <w:sz w:val="24"/>
+                <w:szCs w:val="24"/>
+              </w:rPr>
+            </w:pPr>
+          </w:p>
+        </w:tc>
+        <w:tc>
+          <w:tcPr>
+            <w:tcW w:w="386" w:type="dxa"/>
+            <w:shd w:val="clear" w:color="auto" w:fill="FFFFFF" w:themeFill="background1"/>
+          </w:tcPr>
+          <w:p>
+            <w:pPr>
+              <w:pStyle w:val="18"/>
+              <w:spacing w:after="0" w:line="240" w:lineRule="auto"/>
+              <w:ind w:left="0"/>
+              <w:rPr>
+                <w:rFonts w:hint="default" w:ascii="Times New Roman" w:hAnsi="Times New Roman" w:cs="Times New Roman"/>
+                <w:sz w:val="24"/>
+                <w:szCs w:val="24"/>
+              </w:rPr>
+            </w:pPr>
+          </w:p>
+        </w:tc>
+        <w:tc>
+          <w:tcPr>
+            <w:tcW w:w="386" w:type="dxa"/>
             <w:shd w:val="clear" w:color="auto" w:fill="FFFFFF" w:themeFill="background1"/>
           </w:tcPr>
           <w:p>
@@ -18701,7 +19311,7 @@
         </w:tblPrEx>
         <w:tc>
           <w:tcPr>
-            <w:tcW w:w="2436" w:type="dxa"/>
+            <w:tcW w:w="3123" w:type="dxa"/>
             <w:shd w:val="clear" w:color="auto" w:fill="FFFFFF" w:themeFill="background1"/>
           </w:tcPr>
           <w:p>
@@ -18860,6 +19470,78 @@
         <w:tc>
           <w:tcPr>
             <w:tcW w:w="404" w:type="dxa"/>
+            <w:shd w:val="clear" w:color="auto" w:fill="FFFFFF" w:themeFill="background1"/>
+          </w:tcPr>
+          <w:p>
+            <w:pPr>
+              <w:pStyle w:val="18"/>
+              <w:spacing w:after="0" w:line="240" w:lineRule="auto"/>
+              <w:ind w:left="0"/>
+              <w:rPr>
+                <w:rFonts w:hint="default" w:ascii="Times New Roman" w:hAnsi="Times New Roman" w:cs="Times New Roman"/>
+                <w:sz w:val="24"/>
+                <w:szCs w:val="24"/>
+              </w:rPr>
+            </w:pPr>
+          </w:p>
+        </w:tc>
+        <w:tc>
+          <w:tcPr>
+            <w:tcW w:w="386" w:type="dxa"/>
+            <w:shd w:val="clear" w:color="auto" w:fill="FFFFFF" w:themeFill="background1"/>
+          </w:tcPr>
+          <w:p>
+            <w:pPr>
+              <w:pStyle w:val="18"/>
+              <w:spacing w:after="0" w:line="240" w:lineRule="auto"/>
+              <w:ind w:left="0"/>
+              <w:rPr>
+                <w:rFonts w:hint="default" w:ascii="Times New Roman" w:hAnsi="Times New Roman" w:cs="Times New Roman"/>
+                <w:sz w:val="24"/>
+                <w:szCs w:val="24"/>
+              </w:rPr>
+            </w:pPr>
+          </w:p>
+        </w:tc>
+        <w:tc>
+          <w:tcPr>
+            <w:tcW w:w="386" w:type="dxa"/>
+            <w:shd w:val="clear" w:color="auto" w:fill="FFFFFF" w:themeFill="background1"/>
+          </w:tcPr>
+          <w:p>
+            <w:pPr>
+              <w:pStyle w:val="18"/>
+              <w:spacing w:after="0" w:line="240" w:lineRule="auto"/>
+              <w:ind w:left="0"/>
+              <w:rPr>
+                <w:rFonts w:hint="default" w:ascii="Times New Roman" w:hAnsi="Times New Roman" w:cs="Times New Roman"/>
+                <w:sz w:val="24"/>
+                <w:szCs w:val="24"/>
+              </w:rPr>
+            </w:pPr>
+          </w:p>
+        </w:tc>
+        <w:tc>
+          <w:tcPr>
+            <w:tcW w:w="386" w:type="dxa"/>
+            <w:shd w:val="clear" w:color="auto" w:fill="FFFFFF" w:themeFill="background1"/>
+          </w:tcPr>
+          <w:p>
+            <w:pPr>
+              <w:pStyle w:val="18"/>
+              <w:spacing w:after="0" w:line="240" w:lineRule="auto"/>
+              <w:ind w:left="0"/>
+              <w:rPr>
+                <w:rFonts w:hint="default" w:ascii="Times New Roman" w:hAnsi="Times New Roman" w:cs="Times New Roman"/>
+                <w:sz w:val="24"/>
+                <w:szCs w:val="24"/>
+              </w:rPr>
+            </w:pPr>
+          </w:p>
+        </w:tc>
+        <w:tc>
+          <w:tcPr>
+            <w:tcW w:w="386" w:type="dxa"/>
             <w:shd w:val="clear" w:color="auto" w:fill="FFFFFF" w:themeFill="background1"/>
           </w:tcPr>
           <w:p>
@@ -18895,7 +19577,7 @@
         </w:tblPrEx>
         <w:tc>
           <w:tcPr>
-            <w:tcW w:w="2436" w:type="dxa"/>
+            <w:tcW w:w="3123" w:type="dxa"/>
             <w:shd w:val="clear" w:color="auto" w:fill="FFFFFF" w:themeFill="background1"/>
           </w:tcPr>
           <w:p>
@@ -19054,6 +19736,78 @@
         <w:tc>
           <w:tcPr>
             <w:tcW w:w="404" w:type="dxa"/>
+            <w:shd w:val="clear" w:color="auto" w:fill="FFFFFF" w:themeFill="background1"/>
+          </w:tcPr>
+          <w:p>
+            <w:pPr>
+              <w:pStyle w:val="18"/>
+              <w:spacing w:after="0" w:line="240" w:lineRule="auto"/>
+              <w:ind w:left="0"/>
+              <w:rPr>
+                <w:rFonts w:hint="default" w:ascii="Times New Roman" w:hAnsi="Times New Roman" w:cs="Times New Roman"/>
+                <w:sz w:val="24"/>
+                <w:szCs w:val="24"/>
+              </w:rPr>
+            </w:pPr>
+          </w:p>
+        </w:tc>
+        <w:tc>
+          <w:tcPr>
+            <w:tcW w:w="386" w:type="dxa"/>
+            <w:shd w:val="clear" w:color="auto" w:fill="FFFFFF" w:themeFill="background1"/>
+          </w:tcPr>
+          <w:p>
+            <w:pPr>
+              <w:pStyle w:val="18"/>
+              <w:spacing w:after="0" w:line="240" w:lineRule="auto"/>
+              <w:ind w:left="0"/>
+              <w:rPr>
+                <w:rFonts w:hint="default" w:ascii="Times New Roman" w:hAnsi="Times New Roman" w:cs="Times New Roman"/>
+                <w:sz w:val="24"/>
+                <w:szCs w:val="24"/>
+              </w:rPr>
+            </w:pPr>
+          </w:p>
+        </w:tc>
+        <w:tc>
+          <w:tcPr>
+            <w:tcW w:w="386" w:type="dxa"/>
+            <w:shd w:val="clear" w:color="auto" w:fill="FFFFFF" w:themeFill="background1"/>
+          </w:tcPr>
+          <w:p>
+            <w:pPr>
+              <w:pStyle w:val="18"/>
+              <w:spacing w:after="0" w:line="240" w:lineRule="auto"/>
+              <w:ind w:left="0"/>
+              <w:rPr>
+                <w:rFonts w:hint="default" w:ascii="Times New Roman" w:hAnsi="Times New Roman" w:cs="Times New Roman"/>
+                <w:sz w:val="24"/>
+                <w:szCs w:val="24"/>
+              </w:rPr>
+            </w:pPr>
+          </w:p>
+        </w:tc>
+        <w:tc>
+          <w:tcPr>
+            <w:tcW w:w="386" w:type="dxa"/>
+            <w:shd w:val="clear" w:color="auto" w:fill="FFFFFF" w:themeFill="background1"/>
+          </w:tcPr>
+          <w:p>
+            <w:pPr>
+              <w:pStyle w:val="18"/>
+              <w:spacing w:after="0" w:line="240" w:lineRule="auto"/>
+              <w:ind w:left="0"/>
+              <w:rPr>
+                <w:rFonts w:hint="default" w:ascii="Times New Roman" w:hAnsi="Times New Roman" w:cs="Times New Roman"/>
+                <w:sz w:val="24"/>
+                <w:szCs w:val="24"/>
+              </w:rPr>
+            </w:pPr>
+          </w:p>
+        </w:tc>
+        <w:tc>
+          <w:tcPr>
+            <w:tcW w:w="386" w:type="dxa"/>
             <w:shd w:val="clear" w:color="auto" w:fill="FFFFFF" w:themeFill="background1"/>
           </w:tcPr>
           <w:p>
@@ -19089,7 +19843,7 @@
         </w:tblPrEx>
         <w:tc>
           <w:tcPr>
-            <w:tcW w:w="2436" w:type="dxa"/>
+            <w:tcW w:w="3123" w:type="dxa"/>
             <w:shd w:val="clear" w:color="auto" w:fill="FFFFFF" w:themeFill="background1"/>
           </w:tcPr>
           <w:p>
@@ -19258,6 +20012,78 @@
         <w:tc>
           <w:tcPr>
             <w:tcW w:w="404" w:type="dxa"/>
+            <w:shd w:val="clear" w:color="auto" w:fill="FFFFFF" w:themeFill="background1"/>
+          </w:tcPr>
+          <w:p>
+            <w:pPr>
+              <w:pStyle w:val="18"/>
+              <w:spacing w:after="0" w:line="240" w:lineRule="auto"/>
+              <w:ind w:left="0"/>
+              <w:rPr>
+                <w:rFonts w:hint="default" w:ascii="Times New Roman" w:hAnsi="Times New Roman" w:cs="Times New Roman"/>
+                <w:sz w:val="24"/>
+                <w:szCs w:val="24"/>
+              </w:rPr>
+            </w:pPr>
+          </w:p>
+        </w:tc>
+        <w:tc>
+          <w:tcPr>
+            <w:tcW w:w="386" w:type="dxa"/>
+            <w:shd w:val="clear" w:color="auto" w:fill="FFFFFF" w:themeFill="background1"/>
+          </w:tcPr>
+          <w:p>
+            <w:pPr>
+              <w:pStyle w:val="18"/>
+              <w:spacing w:after="0" w:line="240" w:lineRule="auto"/>
+              <w:ind w:left="0"/>
+              <w:rPr>
+                <w:rFonts w:hint="default" w:ascii="Times New Roman" w:hAnsi="Times New Roman" w:cs="Times New Roman"/>
+                <w:sz w:val="24"/>
+                <w:szCs w:val="24"/>
+              </w:rPr>
+            </w:pPr>
+          </w:p>
+        </w:tc>
+        <w:tc>
+          <w:tcPr>
+            <w:tcW w:w="386" w:type="dxa"/>
+            <w:shd w:val="clear" w:color="auto" w:fill="FFFFFF" w:themeFill="background1"/>
+          </w:tcPr>
+          <w:p>
+            <w:pPr>
+              <w:pStyle w:val="18"/>
+              <w:spacing w:after="0" w:line="240" w:lineRule="auto"/>
+              <w:ind w:left="0"/>
+              <w:rPr>
+                <w:rFonts w:hint="default" w:ascii="Times New Roman" w:hAnsi="Times New Roman" w:cs="Times New Roman"/>
+                <w:sz w:val="24"/>
+                <w:szCs w:val="24"/>
+              </w:rPr>
+            </w:pPr>
+          </w:p>
+        </w:tc>
+        <w:tc>
+          <w:tcPr>
+            <w:tcW w:w="386" w:type="dxa"/>
+            <w:shd w:val="clear" w:color="auto" w:fill="FFFFFF" w:themeFill="background1"/>
+          </w:tcPr>
+          <w:p>
+            <w:pPr>
+              <w:pStyle w:val="18"/>
+              <w:spacing w:after="0" w:line="240" w:lineRule="auto"/>
+              <w:ind w:left="0"/>
+              <w:rPr>
+                <w:rFonts w:hint="default" w:ascii="Times New Roman" w:hAnsi="Times New Roman" w:cs="Times New Roman"/>
+                <w:sz w:val="24"/>
+                <w:szCs w:val="24"/>
+              </w:rPr>
+            </w:pPr>
+          </w:p>
+        </w:tc>
+        <w:tc>
+          <w:tcPr>
+            <w:tcW w:w="386" w:type="dxa"/>
             <w:shd w:val="clear" w:color="auto" w:fill="FFFFFF" w:themeFill="background1"/>
           </w:tcPr>
           <w:p>
@@ -19885,8 +20711,6 @@
           <w:lang w:val="vi-VN"/>
         </w:rPr>
       </w:pPr>
-      <w:bookmarkStart w:id="10" w:name="_GoBack"/>
-      <w:bookmarkEnd w:id="10"/>
       <w:r>
         <w:rPr>
           <w:rFonts w:ascii="Times New Roman" w:hAnsi="Times New Roman" w:eastAsia="Times New Roman" w:cs="Times New Roman"/>
@@ -24428,6 +25252,12 @@
             <w:insideH w:val="single" w:color="95B3D7" w:themeColor="accent1" w:themeTint="99" w:sz="4" w:space="0"/>
             <w:insideV w:val="single" w:color="95B3D7" w:themeColor="accent1" w:themeTint="99" w:sz="4" w:space="0"/>
           </w:tblBorders>
+          <w:tblCellMar>
+            <w:top w:w="0" w:type="dxa"/>
+            <w:left w:w="108" w:type="dxa"/>
+            <w:bottom w:w="0" w:type="dxa"/>
+            <w:right w:w="108" w:type="dxa"/>
+          </w:tblCellMar>
         </w:tblPrEx>
         <w:trPr>
           <w:trHeight w:val="360" w:hRule="exact"/>
@@ -30055,6 +30885,12 @@
             <w:insideH w:val="single" w:color="95B3D7" w:themeColor="accent1" w:themeTint="99" w:sz="4" w:space="0"/>
             <w:insideV w:val="single" w:color="95B3D7" w:themeColor="accent1" w:themeTint="99" w:sz="4" w:space="0"/>
           </w:tblBorders>
+          <w:tblCellMar>
+            <w:top w:w="0" w:type="dxa"/>
+            <w:left w:w="108" w:type="dxa"/>
+            <w:bottom w:w="0" w:type="dxa"/>
+            <w:right w:w="108" w:type="dxa"/>
+          </w:tblCellMar>
         </w:tblPrEx>
         <w:trPr>
           <w:trHeight w:val="360" w:hRule="exact"/>
@@ -30152,6 +30988,12 @@
             <w:insideH w:val="single" w:color="95B3D7" w:themeColor="accent1" w:themeTint="99" w:sz="4" w:space="0"/>
             <w:insideV w:val="single" w:color="95B3D7" w:themeColor="accent1" w:themeTint="99" w:sz="4" w:space="0"/>
           </w:tblBorders>
+          <w:tblCellMar>
+            <w:top w:w="0" w:type="dxa"/>
+            <w:left w:w="108" w:type="dxa"/>
+            <w:bottom w:w="0" w:type="dxa"/>
+            <w:right w:w="108" w:type="dxa"/>
+          </w:tblCellMar>
         </w:tblPrEx>
         <w:trPr>
           <w:trHeight w:val="360" w:hRule="exact"/>
@@ -30380,6 +31222,12 @@
             <w:insideH w:val="single" w:color="95B3D7" w:themeColor="accent1" w:themeTint="99" w:sz="4" w:space="0"/>
             <w:insideV w:val="single" w:color="95B3D7" w:themeColor="accent1" w:themeTint="99" w:sz="4" w:space="0"/>
           </w:tblBorders>
+          <w:tblCellMar>
+            <w:top w:w="0" w:type="dxa"/>
+            <w:left w:w="108" w:type="dxa"/>
+            <w:bottom w:w="0" w:type="dxa"/>
+            <w:right w:w="108" w:type="dxa"/>
+          </w:tblCellMar>
         </w:tblPrEx>
         <w:trPr>
           <w:trHeight w:val="360" w:hRule="exact"/>
@@ -31184,6 +32032,14 @@
       <w:gridCol w:w="4789"/>
     </w:tblGrid>
     <w:tr>
+      <w:tblPrEx>
+        <w:tblCellMar>
+          <w:top w:w="144" w:type="dxa"/>
+          <w:left w:w="115" w:type="dxa"/>
+          <w:bottom w:w="144" w:type="dxa"/>
+          <w:right w:w="115" w:type="dxa"/>
+        </w:tblCellMar>
+      </w:tblPrEx>
       <w:trPr>
         <w:trHeight w:val="115" w:hRule="exact"/>
         <w:jc w:val="center"/>
@@ -32910,9 +33766,9 @@
     <w:lsdException w:uiPriority="99" w:name="index 7"/>
     <w:lsdException w:uiPriority="99" w:name="index 8"/>
     <w:lsdException w:uiPriority="99" w:name="index 9"/>
-    <w:lsdException w:uiPriority="39" w:semiHidden="0" w:name="toc 1"/>
+    <w:lsdException w:qFormat="1" w:uiPriority="39" w:semiHidden="0" w:name="toc 1"/>
     <w:lsdException w:qFormat="1" w:uiPriority="39" w:semiHidden="0" w:name="toc 2"/>
-    <w:lsdException w:uiPriority="39" w:semiHidden="0" w:name="toc 3"/>
+    <w:lsdException w:qFormat="1" w:uiPriority="39" w:semiHidden="0" w:name="toc 3"/>
     <w:lsdException w:qFormat="1" w:uiPriority="39" w:semiHidden="0" w:name="toc 4"/>
     <w:lsdException w:uiPriority="39" w:name="toc 5"/>
     <w:lsdException w:uiPriority="39" w:name="toc 6"/>
@@ -33041,7 +33897,7 @@
     <w:lsdException w:qFormat="1" w:uiPriority="99" w:name="Balloon Text"/>
     <w:lsdException w:qFormat="1" w:unhideWhenUsed="0" w:uiPriority="59" w:semiHidden="0" w:name="Table Grid"/>
     <w:lsdException w:uiPriority="99" w:name="Table Theme"/>
-    <w:lsdException w:unhideWhenUsed="0" w:uiPriority="99" w:name="Placeholder Text"/>
+    <w:lsdException w:qFormat="1" w:unhideWhenUsed="0" w:uiPriority="99" w:name="Placeholder Text"/>
     <w:lsdException w:qFormat="1" w:unhideWhenUsed="0" w:uiPriority="1" w:semiHidden="0" w:name="No Spacing"/>
     <w:lsdException w:unhideWhenUsed="0" w:uiPriority="60" w:semiHidden="0" w:name="Light Shading"/>
     <w:lsdException w:unhideWhenUsed="0" w:uiPriority="61" w:semiHidden="0" w:name="Light List"/>
@@ -33297,6 +34153,7 @@
     <w:basedOn w:val="1"/>
     <w:next w:val="1"/>
     <w:unhideWhenUsed/>
+    <w:qFormat/>
     <w:uiPriority w:val="39"/>
     <w:pPr>
       <w:spacing w:after="100"/>
@@ -33319,6 +34176,7 @@
     <w:basedOn w:val="1"/>
     <w:next w:val="1"/>
     <w:unhideWhenUsed/>
+    <w:qFormat/>
     <w:uiPriority w:val="39"/>
     <w:pPr>
       <w:spacing w:after="100"/>
@@ -33341,12 +34199,14 @@
     <w:name w:val="Header Char"/>
     <w:basedOn w:val="3"/>
     <w:link w:val="8"/>
+    <w:qFormat/>
     <w:uiPriority w:val="99"/>
   </w:style>
   <w:style w:type="character" w:customStyle="1" w:styleId="16">
     <w:name w:val="Footer Char"/>
     <w:basedOn w:val="3"/>
     <w:link w:val="7"/>
+    <w:qFormat/>
     <w:uiPriority w:val="99"/>
   </w:style>
   <w:style w:type="character" w:customStyle="1" w:styleId="17">
@@ -33398,6 +34258,7 @@
     <w:name w:val="Placeholder Text"/>
     <w:basedOn w:val="3"/>
     <w:semiHidden/>
+    <w:qFormat/>
     <w:uiPriority w:val="99"/>
     <w:rPr>
       <w:color w:val="808080"/>
@@ -33707,7 +34568,7 @@
   <w:latentStyles w:count="260" w:defQFormat="0" w:defUnhideWhenUsed="1" w:defSemiHidden="1" w:defUIPriority="99" w:defLockedState="0">
     <w:lsdException w:qFormat="1" w:unhideWhenUsed="0" w:uiPriority="0" w:semiHidden="0" w:name="Normal"/>
     <w:lsdException w:qFormat="1" w:uiPriority="1" w:name="Default Paragraph Font"/>
-    <w:lsdException w:uiPriority="99" w:name="Normal Table"/>
+    <w:lsdException w:qFormat="1" w:uiPriority="99" w:name="Normal Table"/>
     <w:lsdException w:qFormat="1" w:unhideWhenUsed="0" w:uiPriority="99" w:name="Placeholder Text"/>
   </w:latentStyles>
   <w:style w:type="paragraph" w:default="1" w:styleId="1">
@@ -33735,6 +34596,7 @@
     <w:name w:val="Normal Table"/>
     <w:semiHidden/>
     <w:unhideWhenUsed/>
+    <w:qFormat/>
     <w:uiPriority w:val="99"/>
     <w:tblPr>
       <w:tblCellMar>
@@ -34122,10 +34984,6 @@
 </file>
 
 <file path=customXml/item2.xml><?xml version="1.0" encoding="utf-8"?>
-<b:Sources xmlns:b="http://schemas.openxmlformats.org/officeDocument/2006/bibliography" xmlns="http://schemas.openxmlformats.org/officeDocument/2006/bibliography" SelectedStyle="\APASixthEditionOfficeOnline.xsl" StyleName="APA" Version="6"/>
-</file>
-
-<file path=customXml/item3.xml><?xml version="1.0" encoding="utf-8"?>
 <CoverPageProperties xmlns="http://schemas.microsoft.com/office/2006/coverPageProps">
   <PublishDate>2012-09-21T00:00:00</PublishDate>
   <Abstract/>
@@ -34134,6 +34992,10 @@
   <CompanyFax/>
   <CompanyEmail/>
 </CoverPageProperties>
+</file>
+
+<file path=customXml/item3.xml><?xml version="1.0" encoding="utf-8"?>
+<b:Sources xmlns:b="http://schemas.openxmlformats.org/officeDocument/2006/bibliography" xmlns="http://schemas.openxmlformats.org/officeDocument/2006/bibliography" SelectedStyle="\APASixthEditionOfficeOnline.xsl" StyleName="APA" Version="6"/>
 </file>
 
 <file path=customXml/itemProps1.xml><?xml version="1.0" encoding="utf-8"?>
@@ -34145,13 +35007,13 @@
 </file>
 
 <file path=customXml/itemProps2.xml><?xml version="1.0" encoding="utf-8"?>
-<ds:datastoreItem xmlns:ds="http://schemas.openxmlformats.org/officeDocument/2006/customXml" ds:itemID="{6E389CFB-6F93-44DF-8377-31BA2CDAC4A4}">
+<ds:datastoreItem xmlns:ds="http://schemas.openxmlformats.org/officeDocument/2006/customXml" ds:itemID="{55AF091B-3C7A-41E3-B477-F2FDAA23CFDA}">
   <ds:schemaRefs/>
 </ds:datastoreItem>
 </file>
 
 <file path=customXml/itemProps3.xml><?xml version="1.0" encoding="utf-8"?>
-<ds:datastoreItem xmlns:ds="http://schemas.openxmlformats.org/officeDocument/2006/customXml" ds:itemID="{55AF091B-3C7A-41E3-B477-F2FDAA23CFDA}">
+<ds:datastoreItem xmlns:ds="http://schemas.openxmlformats.org/officeDocument/2006/customXml" ds:itemID="{6E389CFB-6F93-44DF-8377-31BA2CDAC4A4}">
   <ds:schemaRefs/>
 </ds:datastoreItem>
 </file>
</xml_diff>

<commit_message>
update bao cao + partition
</commit_message>
<xml_diff>
--- a/17_DATH2.docx
+++ b/17_DATH2.docx
@@ -2510,6 +2510,12 @@
             <w:insideH w:val="single" w:color="95B3D7" w:themeColor="accent1" w:themeTint="99" w:sz="4" w:space="0"/>
             <w:insideV w:val="single" w:color="95B3D7" w:themeColor="accent1" w:themeTint="99" w:sz="4" w:space="0"/>
           </w:tblBorders>
+          <w:tblCellMar>
+            <w:top w:w="0" w:type="dxa"/>
+            <w:left w:w="108" w:type="dxa"/>
+            <w:bottom w:w="0" w:type="dxa"/>
+            <w:right w:w="108" w:type="dxa"/>
+          </w:tblCellMar>
         </w:tblPrEx>
         <w:trPr>
           <w:trHeight w:val="413" w:hRule="atLeast"/>
@@ -6658,6 +6664,12 @@
             <w:insideH w:val="single" w:color="95B3D7" w:themeColor="accent1" w:themeTint="99" w:sz="4" w:space="0"/>
             <w:insideV w:val="single" w:color="95B3D7" w:themeColor="accent1" w:themeTint="99" w:sz="4" w:space="0"/>
           </w:tblBorders>
+          <w:tblCellMar>
+            <w:top w:w="0" w:type="dxa"/>
+            <w:left w:w="108" w:type="dxa"/>
+            <w:bottom w:w="0" w:type="dxa"/>
+            <w:right w:w="108" w:type="dxa"/>
+          </w:tblCellMar>
         </w:tblPrEx>
         <w:trPr>
           <w:trHeight w:val="528" w:hRule="atLeast"/>
@@ -7739,8 +7751,6 @@
           <w:lang w:val="vi-VN"/>
         </w:rPr>
       </w:pPr>
-      <w:bookmarkStart w:id="10" w:name="_GoBack"/>
-      <w:bookmarkEnd w:id="10"/>
       <w:r>
         <w:rPr>
           <w:rFonts w:ascii="Times New Roman" w:hAnsi="Times New Roman" w:cs="Times New Roman"/>
@@ -9725,12 +9735,6 @@
             <w:insideH w:val="single" w:color="auto" w:sz="4" w:space="0"/>
             <w:insideV w:val="single" w:color="auto" w:sz="4" w:space="0"/>
           </w:tblBorders>
-          <w:tblCellMar>
-            <w:top w:w="0" w:type="dxa"/>
-            <w:left w:w="108" w:type="dxa"/>
-            <w:bottom w:w="0" w:type="dxa"/>
-            <w:right w:w="108" w:type="dxa"/>
-          </w:tblCellMar>
         </w:tblPrEx>
         <w:trPr>
           <w:trHeight w:val="875" w:hRule="atLeast"/>
@@ -10006,12 +10010,6 @@
             <w:insideH w:val="single" w:color="auto" w:sz="4" w:space="0"/>
             <w:insideV w:val="single" w:color="auto" w:sz="4" w:space="0"/>
           </w:tblBorders>
-          <w:tblCellMar>
-            <w:top w:w="0" w:type="dxa"/>
-            <w:left w:w="108" w:type="dxa"/>
-            <w:bottom w:w="0" w:type="dxa"/>
-            <w:right w:w="108" w:type="dxa"/>
-          </w:tblCellMar>
         </w:tblPrEx>
         <w:trPr>
           <w:trHeight w:val="471" w:hRule="atLeast"/>
@@ -15881,12 +15879,6 @@
             <w:insideH w:val="single" w:color="auto" w:sz="4" w:space="0"/>
             <w:insideV w:val="single" w:color="auto" w:sz="4" w:space="0"/>
           </w:tblBorders>
-          <w:tblCellMar>
-            <w:top w:w="0" w:type="dxa"/>
-            <w:left w:w="108" w:type="dxa"/>
-            <w:bottom w:w="0" w:type="dxa"/>
-            <w:right w:w="108" w:type="dxa"/>
-          </w:tblCellMar>
         </w:tblPrEx>
         <w:tc>
           <w:tcPr>
@@ -17529,12 +17521,6 @@
             <w:insideH w:val="single" w:color="auto" w:sz="4" w:space="0"/>
             <w:insideV w:val="single" w:color="auto" w:sz="4" w:space="0"/>
           </w:tblBorders>
-          <w:tblCellMar>
-            <w:top w:w="0" w:type="dxa"/>
-            <w:left w:w="108" w:type="dxa"/>
-            <w:bottom w:w="0" w:type="dxa"/>
-            <w:right w:w="108" w:type="dxa"/>
-          </w:tblCellMar>
         </w:tblPrEx>
         <w:tc>
           <w:tcPr>
@@ -20695,11 +20681,1811 @@
     </w:p>
     <w:p>
       <w:pPr>
+        <w:numPr>
+          <w:ilvl w:val="0"/>
+          <w:numId w:val="16"/>
+        </w:numPr>
+        <w:spacing w:line="240" w:lineRule="auto"/>
+        <w:ind w:left="420" w:leftChars="0" w:hanging="420" w:firstLineChars="0"/>
         <w:rPr>
           <w:rFonts w:hint="default"/>
           <w:lang w:val="en-US"/>
         </w:rPr>
       </w:pPr>
+      <w:r>
+        <w:rPr>
+          <w:rFonts w:hint="default"/>
+          <w:lang w:val="en-US"/>
+        </w:rPr>
+        <w:t xml:space="preserve">Chức năng 5: </w:t>
+      </w:r>
+      <w:r>
+        <w:rPr>
+          <w:rFonts w:hint="default" w:ascii="Times New Roman" w:hAnsi="Times New Roman" w:cs="Times New Roman"/>
+          <w:sz w:val="24"/>
+          <w:szCs w:val="24"/>
+        </w:rPr>
+        <w:t>Tìm kiếm sản phẩm có loại hàng bán chạy nhất</w:t>
+      </w:r>
+      <w:r>
+        <w:rPr>
+          <w:rFonts w:hint="default" w:ascii="Times New Roman" w:hAnsi="Times New Roman" w:cs="Times New Roman"/>
+          <w:sz w:val="24"/>
+          <w:szCs w:val="24"/>
+          <w:lang w:val="en-US"/>
+        </w:rPr>
+        <w:t>.</w:t>
+      </w:r>
+    </w:p>
+    <w:p>
+      <w:pPr>
+        <w:numPr>
+          <w:ilvl w:val="0"/>
+          <w:numId w:val="0"/>
+        </w:numPr>
+        <w:spacing w:line="240" w:lineRule="auto"/>
+        <w:ind w:leftChars="0"/>
+        <w:rPr>
+          <w:rFonts w:hint="default"/>
+          <w:lang w:val="en-US"/>
+        </w:rPr>
+      </w:pPr>
+      <w:r>
+        <w:rPr>
+          <w:rFonts w:hint="default"/>
+          <w:lang w:val="en-US"/>
+        </w:rPr>
+        <w:drawing>
+          <wp:inline distT="0" distB="0" distL="114300" distR="114300">
+            <wp:extent cx="5932805" cy="2313305"/>
+            <wp:effectExtent l="0" t="0" r="10795" b="3175"/>
+            <wp:docPr id="12" name="Picture 12" descr="INDEX"/>
+            <wp:cNvGraphicFramePr>
+              <a:graphicFrameLocks xmlns:a="http://schemas.openxmlformats.org/drawingml/2006/main" noChangeAspect="1"/>
+            </wp:cNvGraphicFramePr>
+            <a:graphic xmlns:a="http://schemas.openxmlformats.org/drawingml/2006/main">
+              <a:graphicData uri="http://schemas.openxmlformats.org/drawingml/2006/picture">
+                <pic:pic xmlns:pic="http://schemas.openxmlformats.org/drawingml/2006/picture">
+                  <pic:nvPicPr>
+                    <pic:cNvPr id="12" name="Picture 12" descr="INDEX"/>
+                    <pic:cNvPicPr>
+                      <a:picLocks noChangeAspect="1"/>
+                    </pic:cNvPicPr>
+                  </pic:nvPicPr>
+                  <pic:blipFill>
+                    <a:blip r:embed="rId17"/>
+                    <a:stretch>
+                      <a:fillRect/>
+                    </a:stretch>
+                  </pic:blipFill>
+                  <pic:spPr>
+                    <a:xfrm>
+                      <a:off x="0" y="0"/>
+                      <a:ext cx="5932805" cy="2313305"/>
+                    </a:xfrm>
+                    <a:prstGeom prst="rect">
+                      <a:avLst/>
+                    </a:prstGeom>
+                  </pic:spPr>
+                </pic:pic>
+              </a:graphicData>
+            </a:graphic>
+          </wp:inline>
+        </w:drawing>
+      </w:r>
+    </w:p>
+    <w:p>
+      <w:pPr>
+        <w:pStyle w:val="6"/>
+        <w:numPr>
+          <w:ilvl w:val="0"/>
+          <w:numId w:val="0"/>
+        </w:numPr>
+        <w:spacing w:line="240" w:lineRule="auto"/>
+        <w:ind w:leftChars="0"/>
+        <w:jc w:val="center"/>
+        <w:rPr>
+          <w:rFonts w:hint="default"/>
+          <w:lang w:val="en-US"/>
+        </w:rPr>
+      </w:pPr>
+      <w:r>
+        <w:t xml:space="preserve">Image </w:t>
+      </w:r>
+      <w:r>
+        <w:fldChar w:fldCharType="begin"/>
+      </w:r>
+      <w:r>
+        <w:instrText xml:space="preserve"> SEQ Image \* ARABIC </w:instrText>
+      </w:r>
+      <w:r>
+        <w:fldChar w:fldCharType="separate"/>
+      </w:r>
+      <w:r>
+        <w:t>4</w:t>
+      </w:r>
+      <w:r>
+        <w:fldChar w:fldCharType="end"/>
+      </w:r>
+      <w:r>
+        <w:rPr>
+          <w:rFonts w:hint="default"/>
+          <w:lang w:val="en-US"/>
+        </w:rPr>
+        <w:t>: Execution chức năng 5 khi không có Index và có Index trong trường hợp cụ thể</w:t>
+      </w:r>
+    </w:p>
+    <w:p>
+      <w:pPr>
+        <w:rPr>
+          <w:rFonts w:hint="default"/>
+          <w:lang w:val="en-US"/>
+        </w:rPr>
+      </w:pPr>
+    </w:p>
+    <w:p>
+      <w:pPr>
+        <w:numPr>
+          <w:ilvl w:val="0"/>
+          <w:numId w:val="17"/>
+        </w:numPr>
+        <w:tabs>
+          <w:tab w:val="clear" w:pos="420"/>
+        </w:tabs>
+        <w:ind w:left="420" w:leftChars="0" w:hanging="420" w:firstLineChars="0"/>
+        <w:rPr>
+          <w:rFonts w:hint="default" w:ascii="Times New Roman" w:hAnsi="Times New Roman" w:cs="Times New Roman"/>
+          <w:sz w:val="24"/>
+          <w:szCs w:val="24"/>
+          <w:lang w:val="en-US"/>
+        </w:rPr>
+      </w:pPr>
+      <w:r>
+        <w:rPr>
+          <w:rFonts w:hint="default" w:ascii="Times New Roman" w:hAnsi="Times New Roman" w:cs="Times New Roman"/>
+          <w:sz w:val="24"/>
+          <w:szCs w:val="24"/>
+          <w:lang w:val="en-US"/>
+        </w:rPr>
+        <w:t xml:space="preserve">Chức năng 12: </w:t>
+      </w:r>
+      <w:r>
+        <w:rPr>
+          <w:rFonts w:hint="default" w:ascii="Times New Roman" w:hAnsi="Times New Roman" w:cs="Times New Roman"/>
+          <w:sz w:val="24"/>
+          <w:szCs w:val="24"/>
+        </w:rPr>
+        <w:t>Thống kê doanh thu trong một khoảng thời gian.</w:t>
+      </w:r>
+    </w:p>
+    <w:p>
+      <w:pPr>
+        <w:numPr>
+          <w:ilvl w:val="0"/>
+          <w:numId w:val="0"/>
+        </w:numPr>
+        <w:ind w:leftChars="0"/>
+        <w:rPr>
+          <w:rFonts w:hint="default"/>
+          <w:lang w:val="en-US"/>
+        </w:rPr>
+      </w:pPr>
+      <w:r>
+        <w:rPr>
+          <w:rFonts w:hint="default"/>
+          <w:lang w:val="en-US"/>
+        </w:rPr>
+        <w:drawing>
+          <wp:inline distT="0" distB="0" distL="114300" distR="114300">
+            <wp:extent cx="5935345" cy="1743075"/>
+            <wp:effectExtent l="0" t="0" r="8255" b="9525"/>
+            <wp:docPr id="18" name="Picture 18" descr="INDEX2"/>
+            <wp:cNvGraphicFramePr>
+              <a:graphicFrameLocks xmlns:a="http://schemas.openxmlformats.org/drawingml/2006/main" noChangeAspect="1"/>
+            </wp:cNvGraphicFramePr>
+            <a:graphic xmlns:a="http://schemas.openxmlformats.org/drawingml/2006/main">
+              <a:graphicData uri="http://schemas.openxmlformats.org/drawingml/2006/picture">
+                <pic:pic xmlns:pic="http://schemas.openxmlformats.org/drawingml/2006/picture">
+                  <pic:nvPicPr>
+                    <pic:cNvPr id="18" name="Picture 18" descr="INDEX2"/>
+                    <pic:cNvPicPr>
+                      <a:picLocks noChangeAspect="1"/>
+                    </pic:cNvPicPr>
+                  </pic:nvPicPr>
+                  <pic:blipFill>
+                    <a:blip r:embed="rId18"/>
+                    <a:stretch>
+                      <a:fillRect/>
+                    </a:stretch>
+                  </pic:blipFill>
+                  <pic:spPr>
+                    <a:xfrm>
+                      <a:off x="0" y="0"/>
+                      <a:ext cx="5935345" cy="1743075"/>
+                    </a:xfrm>
+                    <a:prstGeom prst="rect">
+                      <a:avLst/>
+                    </a:prstGeom>
+                  </pic:spPr>
+                </pic:pic>
+              </a:graphicData>
+            </a:graphic>
+          </wp:inline>
+        </w:drawing>
+      </w:r>
+    </w:p>
+    <w:p>
+      <w:pPr>
+        <w:pStyle w:val="6"/>
+        <w:numPr>
+          <w:ilvl w:val="0"/>
+          <w:numId w:val="0"/>
+        </w:numPr>
+        <w:ind w:leftChars="0"/>
+        <w:jc w:val="center"/>
+        <w:rPr>
+          <w:rFonts w:hint="default"/>
+          <w:lang w:val="en-US"/>
+        </w:rPr>
+      </w:pPr>
+      <w:r>
+        <w:t xml:space="preserve">Image </w:t>
+      </w:r>
+      <w:r>
+        <w:fldChar w:fldCharType="begin"/>
+      </w:r>
+      <w:r>
+        <w:instrText xml:space="preserve"> SEQ Image \* ARABIC </w:instrText>
+      </w:r>
+      <w:r>
+        <w:fldChar w:fldCharType="separate"/>
+      </w:r>
+      <w:r>
+        <w:t>5</w:t>
+      </w:r>
+      <w:r>
+        <w:fldChar w:fldCharType="end"/>
+      </w:r>
+      <w:r>
+        <w:rPr>
+          <w:lang w:val="en-US"/>
+        </w:rPr>
+        <w:t>:</w:t>
+      </w:r>
+      <w:r>
+        <w:rPr>
+          <w:rFonts w:hint="default"/>
+          <w:lang w:val="en-US"/>
+        </w:rPr>
+        <w:t xml:space="preserve"> Execution chức năng 12 khi không có Index và có Index trong trường hợp cụ thể</w:t>
+      </w:r>
+    </w:p>
+    <w:p>
+      <w:pPr>
+        <w:pStyle w:val="18"/>
+        <w:ind w:left="284" w:firstLine="283"/>
+        <w:rPr>
+          <w:rFonts w:ascii="Times New Roman" w:hAnsi="Times New Roman" w:cs="Times New Roman"/>
+          <w:sz w:val="24"/>
+          <w:szCs w:val="24"/>
+        </w:rPr>
+      </w:pPr>
+      <w:r>
+        <w:rPr>
+          <w:rFonts w:ascii="Times New Roman" w:hAnsi="Times New Roman" w:cs="Times New Roman"/>
+          <w:sz w:val="24"/>
+          <w:szCs w:val="24"/>
+        </w:rPr>
+        <w:t>Theo kết quả trên, c</w:t>
+      </w:r>
+      <w:r>
+        <w:rPr>
+          <w:rFonts w:hint="default" w:ascii="Times New Roman" w:hAnsi="Times New Roman" w:cs="Times New Roman"/>
+          <w:sz w:val="24"/>
+          <w:szCs w:val="24"/>
+          <w:lang w:val="en-US"/>
+        </w:rPr>
+        <w:t>ó</w:t>
+      </w:r>
+      <w:r>
+        <w:rPr>
+          <w:rFonts w:ascii="Times New Roman" w:hAnsi="Times New Roman" w:cs="Times New Roman"/>
+          <w:sz w:val="24"/>
+          <w:szCs w:val="24"/>
+        </w:rPr>
+        <w:t xml:space="preserve"> câu truy vấn khi thực hiện trên CSDL không sử dụng index có chi phí thấp hơn so sử dụng index. Do đó, thời gian thực hiện câu truy vấn không sử dụng index sẽ nhanh hơn </w:t>
+      </w:r>
+      <w:r>
+        <w:rPr>
+          <w:rFonts w:ascii="Times New Roman" w:hAnsi="Times New Roman" w:cs="Times New Roman"/>
+          <w:sz w:val="24"/>
+          <w:szCs w:val="24"/>
+        </w:rPr>
+        <w:sym w:font="Symbol" w:char="F0AE"/>
+      </w:r>
+      <w:r>
+        <w:rPr>
+          <w:rFonts w:ascii="Times New Roman" w:hAnsi="Times New Roman" w:cs="Times New Roman"/>
+          <w:sz w:val="24"/>
+          <w:szCs w:val="24"/>
+        </w:rPr>
+        <w:t xml:space="preserve"> hiệu suất hơn. Vì ta đã biết khi thực hiện câu truy vấn trên CSDL có chỉ mục ngoài chi phí Index_Seek thì có thêm chi phí Key Lookup nên cần chú ý đến việc có cần thiết phải sử dụng chỉ mục cho câu truy vấn không. Ngoài ra, vì bảng </w:t>
+      </w:r>
+      <w:r>
+        <w:rPr>
+          <w:rFonts w:hint="default" w:ascii="Times New Roman" w:hAnsi="Times New Roman" w:cs="Times New Roman"/>
+          <w:sz w:val="24"/>
+          <w:szCs w:val="24"/>
+          <w:lang w:val="en-US"/>
+        </w:rPr>
+        <w:t>DONHANG</w:t>
+      </w:r>
+      <w:r>
+        <w:rPr>
+          <w:rFonts w:ascii="Times New Roman" w:hAnsi="Times New Roman" w:cs="Times New Roman"/>
+          <w:sz w:val="24"/>
+          <w:szCs w:val="24"/>
+        </w:rPr>
+        <w:t>, SANPHAM có cập nhập thường xuyên nên càng không tối ưu khi sử dụng index cho các bảng này. Vì vậy, không nên lạm dụng index để tăng hiệu suất câu truy vấn.</w:t>
+      </w:r>
+    </w:p>
+    <w:p>
+      <w:pPr>
+        <w:pStyle w:val="18"/>
+        <w:ind w:left="284" w:firstLine="283"/>
+        <w:rPr>
+          <w:rFonts w:ascii="Times New Roman" w:hAnsi="Times New Roman" w:cs="Times New Roman"/>
+          <w:sz w:val="24"/>
+          <w:szCs w:val="24"/>
+        </w:rPr>
+      </w:pPr>
+      <w:r>
+        <w:rPr>
+          <w:rFonts w:ascii="Times New Roman" w:hAnsi="Times New Roman" w:cs="Times New Roman"/>
+          <w:sz w:val="24"/>
+          <w:szCs w:val="24"/>
+        </w:rPr>
+        <w:t xml:space="preserve"> </w:t>
+      </w:r>
+      <w:r>
+        <w:rPr>
+          <w:rFonts w:ascii="Times New Roman" w:hAnsi="Times New Roman" w:cs="Times New Roman"/>
+          <w:color w:val="FF0000"/>
+          <w:sz w:val="24"/>
+          <w:szCs w:val="24"/>
+        </w:rPr>
+        <w:t xml:space="preserve">Sau đây là một số lưu ý khi sử dụng index: </w:t>
+      </w:r>
+    </w:p>
+    <w:p>
+      <w:pPr>
+        <w:pStyle w:val="18"/>
+        <w:ind w:left="284" w:firstLine="283"/>
+        <w:rPr>
+          <w:rFonts w:ascii="Times New Roman" w:hAnsi="Times New Roman" w:cs="Times New Roman"/>
+          <w:sz w:val="24"/>
+          <w:szCs w:val="24"/>
+        </w:rPr>
+      </w:pPr>
+      <w:r>
+        <w:rPr>
+          <w:rFonts w:ascii="Times New Roman" w:hAnsi="Times New Roman" w:cs="Times New Roman"/>
+          <w:sz w:val="24"/>
+          <w:szCs w:val="24"/>
+        </w:rPr>
+        <w:t>•</w:t>
+      </w:r>
+      <w:r>
+        <w:rPr>
+          <w:rFonts w:ascii="Times New Roman" w:hAnsi="Times New Roman" w:cs="Times New Roman"/>
+          <w:sz w:val="24"/>
+          <w:szCs w:val="24"/>
+        </w:rPr>
+        <w:tab/>
+      </w:r>
+      <w:r>
+        <w:rPr>
+          <w:rFonts w:ascii="Times New Roman" w:hAnsi="Times New Roman" w:cs="Times New Roman"/>
+          <w:sz w:val="24"/>
+          <w:szCs w:val="24"/>
+        </w:rPr>
+        <w:t>Index có thể chiếm nhiều không gian của ổ cứng, do đó không nên triển khai quá nhiều index nếu như chúng không thực sự cần thiết. Ngoài ra, index sẽ được tự động cập nhật khi bản thân các dòng dữ liệu được cập nhật, do đó có thể dẫn đến phát sinh thêm chi phí và ảnh hưởng đến hiệu suất của quá trình xử lý dữ liệu. Vì vậy, việc thiết kế index trong SQL Server cần phải có một số cân nhắc trước khi thực hiện chúng…</w:t>
+      </w:r>
+    </w:p>
+    <w:p>
+      <w:pPr>
+        <w:pStyle w:val="18"/>
+        <w:ind w:left="284" w:firstLine="283"/>
+        <w:rPr>
+          <w:rFonts w:ascii="Times New Roman" w:hAnsi="Times New Roman" w:cs="Times New Roman"/>
+          <w:sz w:val="24"/>
+          <w:szCs w:val="24"/>
+        </w:rPr>
+      </w:pPr>
+      <w:r>
+        <w:rPr>
+          <w:rFonts w:ascii="Times New Roman" w:hAnsi="Times New Roman" w:cs="Times New Roman"/>
+          <w:sz w:val="24"/>
+          <w:szCs w:val="24"/>
+        </w:rPr>
+        <w:t>•</w:t>
+      </w:r>
+      <w:r>
+        <w:rPr>
+          <w:rFonts w:ascii="Times New Roman" w:hAnsi="Times New Roman" w:cs="Times New Roman"/>
+          <w:sz w:val="24"/>
+          <w:szCs w:val="24"/>
+        </w:rPr>
+        <w:tab/>
+      </w:r>
+      <w:r>
+        <w:rPr>
+          <w:rFonts w:ascii="Times New Roman" w:hAnsi="Times New Roman" w:cs="Times New Roman"/>
+          <w:sz w:val="24"/>
+          <w:szCs w:val="24"/>
+        </w:rPr>
+        <w:t>Đối với các bảng được cập nhập dữ liệu nhiều và thường xuyên, sử dụng càng ít cột càng tốt trong một Index và không sử dụng index tràn lan trên các bảng của dữ liệu.</w:t>
+      </w:r>
+    </w:p>
+    <w:p>
+      <w:pPr>
+        <w:pStyle w:val="18"/>
+        <w:ind w:left="284" w:firstLine="283"/>
+        <w:rPr>
+          <w:rFonts w:ascii="Times New Roman" w:hAnsi="Times New Roman" w:cs="Times New Roman"/>
+          <w:sz w:val="24"/>
+          <w:szCs w:val="24"/>
+        </w:rPr>
+      </w:pPr>
+      <w:r>
+        <w:rPr>
+          <w:rFonts w:ascii="Times New Roman" w:hAnsi="Times New Roman" w:cs="Times New Roman"/>
+          <w:sz w:val="24"/>
+          <w:szCs w:val="24"/>
+        </w:rPr>
+        <w:t>•</w:t>
+      </w:r>
+      <w:r>
+        <w:rPr>
+          <w:rFonts w:ascii="Times New Roman" w:hAnsi="Times New Roman" w:cs="Times New Roman"/>
+          <w:sz w:val="24"/>
+          <w:szCs w:val="24"/>
+        </w:rPr>
+        <w:tab/>
+      </w:r>
+      <w:r>
+        <w:rPr>
+          <w:rFonts w:ascii="Times New Roman" w:hAnsi="Times New Roman" w:cs="Times New Roman"/>
+          <w:sz w:val="24"/>
+          <w:szCs w:val="24"/>
+        </w:rPr>
+        <w:t>Nếu một bảng có khối lượng dữ liệu lớn nhưng tần suất cập nhật dữ liệu thấp, bạn nên sử dụng nhiều index cần thiết để cải thiện hiệu suất truy vấn… Tuy nhiên, cần cân nhắc kĩ khi sử dụng index trên các bảng nhỏ vì truy vấn có thể mất nhiều thời gian và chi phí để tìm kiếm dữ liệu dựa trên các index hơn là tìm kiếm dữ liệu dựa trên việc thực hiện một thao tác scan table.</w:t>
+      </w:r>
+    </w:p>
+    <w:p>
+      <w:pPr>
+        <w:pStyle w:val="18"/>
+        <w:numPr>
+          <w:ilvl w:val="0"/>
+          <w:numId w:val="15"/>
+        </w:numPr>
+        <w:ind w:left="0" w:leftChars="0" w:firstLine="0" w:firstLineChars="0"/>
+        <w:rPr>
+          <w:rFonts w:hint="default" w:ascii="Times New Roman" w:hAnsi="Times New Roman" w:cs="Times New Roman"/>
+          <w:sz w:val="24"/>
+          <w:szCs w:val="24"/>
+          <w:lang w:val="en-US"/>
+        </w:rPr>
+      </w:pPr>
+      <w:r>
+        <w:rPr>
+          <w:rFonts w:hint="default" w:ascii="Times New Roman" w:hAnsi="Times New Roman" w:cs="Times New Roman"/>
+          <w:sz w:val="24"/>
+          <w:szCs w:val="24"/>
+          <w:lang w:val="en-US"/>
+        </w:rPr>
+        <w:t>Sử dụng Partition:</w:t>
+      </w:r>
+    </w:p>
+    <w:p>
+      <w:pPr>
+        <w:pStyle w:val="18"/>
+        <w:ind w:left="0" w:leftChars="0" w:firstLine="720" w:firstLineChars="0"/>
+        <w:rPr>
+          <w:rFonts w:ascii="Times New Roman" w:hAnsi="Times New Roman" w:cs="Times New Roman"/>
+          <w:sz w:val="24"/>
+          <w:szCs w:val="24"/>
+        </w:rPr>
+      </w:pPr>
+      <w:r>
+        <w:rPr>
+          <w:rFonts w:ascii="Times New Roman" w:hAnsi="Times New Roman" w:cs="Times New Roman"/>
+          <w:sz w:val="24"/>
+          <w:szCs w:val="24"/>
+        </w:rPr>
+        <w:t>Chọn partition ngang theo ngày trong đơn</w:t>
+      </w:r>
+      <w:r>
+        <w:rPr>
+          <w:rFonts w:hint="default" w:ascii="Times New Roman" w:hAnsi="Times New Roman" w:cs="Times New Roman"/>
+          <w:sz w:val="24"/>
+          <w:szCs w:val="24"/>
+          <w:lang w:val="en-US"/>
+        </w:rPr>
+        <w:t xml:space="preserve"> hàng</w:t>
+      </w:r>
+      <w:r>
+        <w:rPr>
+          <w:rFonts w:ascii="Times New Roman" w:hAnsi="Times New Roman" w:cs="Times New Roman"/>
+          <w:sz w:val="24"/>
+          <w:szCs w:val="24"/>
+        </w:rPr>
+        <w:t xml:space="preserve"> vì hay sử dụng ngày để thống kê,</w:t>
+      </w:r>
+      <w:r>
+        <w:rPr>
+          <w:rFonts w:hint="default" w:ascii="Times New Roman" w:hAnsi="Times New Roman" w:cs="Times New Roman"/>
+          <w:sz w:val="24"/>
+          <w:szCs w:val="24"/>
+          <w:lang w:val="en-US"/>
+        </w:rPr>
+        <w:t xml:space="preserve"> </w:t>
+      </w:r>
+      <w:r>
+        <w:rPr>
+          <w:rFonts w:ascii="Times New Roman" w:hAnsi="Times New Roman" w:cs="Times New Roman"/>
+          <w:sz w:val="24"/>
+          <w:szCs w:val="24"/>
+        </w:rPr>
+        <w:t>tần suất sử dụng cao.</w:t>
+      </w:r>
+    </w:p>
+    <w:p>
+      <w:pPr>
+        <w:pStyle w:val="18"/>
+        <w:numPr>
+          <w:ilvl w:val="0"/>
+          <w:numId w:val="0"/>
+        </w:numPr>
+        <w:ind w:leftChars="0" w:firstLine="720" w:firstLineChars="0"/>
+        <w:rPr>
+          <w:rFonts w:ascii="Times New Roman" w:hAnsi="Times New Roman" w:cs="Times New Roman"/>
+          <w:sz w:val="24"/>
+          <w:szCs w:val="24"/>
+        </w:rPr>
+      </w:pPr>
+      <w:r>
+        <w:rPr>
+          <w:rFonts w:ascii="Times New Roman" w:hAnsi="Times New Roman" w:cs="Times New Roman"/>
+          <w:sz w:val="24"/>
+          <w:szCs w:val="24"/>
+        </w:rPr>
+        <w:t xml:space="preserve">Tạo partition theo chiều ngang trên thuộc tính </w:t>
+      </w:r>
+      <w:r>
+        <w:rPr>
+          <w:rFonts w:hint="default" w:ascii="Times New Roman" w:hAnsi="Times New Roman" w:cs="Times New Roman"/>
+          <w:sz w:val="24"/>
+          <w:szCs w:val="24"/>
+          <w:lang w:val="en-US"/>
+        </w:rPr>
+        <w:t>NGAYLAP</w:t>
+      </w:r>
+      <w:r>
+        <w:rPr>
+          <w:rFonts w:ascii="Times New Roman" w:hAnsi="Times New Roman" w:cs="Times New Roman"/>
+          <w:sz w:val="24"/>
+          <w:szCs w:val="24"/>
+        </w:rPr>
+        <w:t xml:space="preserve"> của DON</w:t>
+      </w:r>
+      <w:r>
+        <w:rPr>
+          <w:rFonts w:hint="default" w:ascii="Times New Roman" w:hAnsi="Times New Roman" w:cs="Times New Roman"/>
+          <w:sz w:val="24"/>
+          <w:szCs w:val="24"/>
+          <w:lang w:val="en-US"/>
+        </w:rPr>
+        <w:t>HANG</w:t>
+      </w:r>
+      <w:r>
+        <w:rPr>
+          <w:rFonts w:ascii="Times New Roman" w:hAnsi="Times New Roman" w:cs="Times New Roman"/>
+          <w:sz w:val="24"/>
+          <w:szCs w:val="24"/>
+        </w:rPr>
+        <w:t>:</w:t>
+      </w:r>
+    </w:p>
+    <w:p>
+      <w:pPr>
+        <w:spacing w:beforeLines="0" w:afterLines="0"/>
+        <w:jc w:val="left"/>
+        <w:rPr>
+          <w:rFonts w:hint="default" w:ascii="Consolas" w:hAnsi="Consolas" w:eastAsia="Consolas"/>
+          <w:color w:val="000000"/>
+          <w:sz w:val="19"/>
+          <w:szCs w:val="24"/>
+        </w:rPr>
+      </w:pPr>
+      <w:r>
+        <w:rPr>
+          <w:rFonts w:hint="default" w:ascii="Consolas" w:hAnsi="Consolas" w:eastAsia="Consolas"/>
+          <w:color w:val="0000FF"/>
+          <w:sz w:val="19"/>
+          <w:szCs w:val="24"/>
+        </w:rPr>
+        <w:t>CREATE</w:t>
+      </w:r>
+      <w:r>
+        <w:rPr>
+          <w:rFonts w:hint="default" w:ascii="Consolas" w:hAnsi="Consolas" w:eastAsia="Consolas"/>
+          <w:color w:val="000000"/>
+          <w:sz w:val="19"/>
+          <w:szCs w:val="24"/>
+        </w:rPr>
+        <w:t xml:space="preserve"> </w:t>
+      </w:r>
+      <w:r>
+        <w:rPr>
+          <w:rFonts w:hint="default" w:ascii="Consolas" w:hAnsi="Consolas" w:eastAsia="Consolas"/>
+          <w:color w:val="0000FF"/>
+          <w:sz w:val="19"/>
+          <w:szCs w:val="24"/>
+        </w:rPr>
+        <w:t>PARTITION</w:t>
+      </w:r>
+      <w:r>
+        <w:rPr>
+          <w:rFonts w:hint="default" w:ascii="Consolas" w:hAnsi="Consolas" w:eastAsia="Consolas"/>
+          <w:color w:val="000000"/>
+          <w:sz w:val="19"/>
+          <w:szCs w:val="24"/>
+        </w:rPr>
+        <w:t xml:space="preserve"> </w:t>
+      </w:r>
+      <w:r>
+        <w:rPr>
+          <w:rFonts w:hint="default" w:ascii="Consolas" w:hAnsi="Consolas" w:eastAsia="Consolas"/>
+          <w:color w:val="0000FF"/>
+          <w:sz w:val="19"/>
+          <w:szCs w:val="24"/>
+        </w:rPr>
+        <w:t>FUNCTION</w:t>
+      </w:r>
+      <w:r>
+        <w:rPr>
+          <w:rFonts w:hint="default" w:ascii="Consolas" w:hAnsi="Consolas" w:eastAsia="Consolas"/>
+          <w:color w:val="000000"/>
+          <w:sz w:val="19"/>
+          <w:szCs w:val="24"/>
+        </w:rPr>
+        <w:t xml:space="preserve"> PF_NGAYLAP</w:t>
+      </w:r>
+      <w:r>
+        <w:rPr>
+          <w:rFonts w:hint="default" w:ascii="Consolas" w:hAnsi="Consolas" w:eastAsia="Consolas"/>
+          <w:color w:val="808080"/>
+          <w:sz w:val="19"/>
+          <w:szCs w:val="24"/>
+        </w:rPr>
+        <w:t>(</w:t>
+      </w:r>
+      <w:r>
+        <w:rPr>
+          <w:rFonts w:hint="default" w:ascii="Consolas" w:hAnsi="Consolas" w:eastAsia="Consolas"/>
+          <w:color w:val="0000FF"/>
+          <w:sz w:val="19"/>
+          <w:szCs w:val="24"/>
+        </w:rPr>
+        <w:t>DATE</w:t>
+      </w:r>
+      <w:r>
+        <w:rPr>
+          <w:rFonts w:hint="default" w:ascii="Consolas" w:hAnsi="Consolas" w:eastAsia="Consolas"/>
+          <w:color w:val="808080"/>
+          <w:sz w:val="19"/>
+          <w:szCs w:val="24"/>
+        </w:rPr>
+        <w:t>)</w:t>
+      </w:r>
+      <w:r>
+        <w:rPr>
+          <w:rFonts w:hint="default" w:ascii="Consolas" w:hAnsi="Consolas" w:eastAsia="Consolas"/>
+          <w:color w:val="000000"/>
+          <w:sz w:val="19"/>
+          <w:szCs w:val="24"/>
+        </w:rPr>
+        <w:t xml:space="preserve"> </w:t>
+      </w:r>
+    </w:p>
+    <w:p>
+      <w:pPr>
+        <w:spacing w:beforeLines="0" w:afterLines="0"/>
+        <w:jc w:val="left"/>
+        <w:rPr>
+          <w:rFonts w:hint="default" w:ascii="Consolas" w:hAnsi="Consolas" w:eastAsia="Consolas"/>
+          <w:color w:val="000000"/>
+          <w:sz w:val="19"/>
+          <w:szCs w:val="24"/>
+        </w:rPr>
+      </w:pPr>
+      <w:r>
+        <w:rPr>
+          <w:rFonts w:hint="default" w:ascii="Consolas" w:hAnsi="Consolas" w:eastAsia="Consolas"/>
+          <w:color w:val="0000FF"/>
+          <w:sz w:val="19"/>
+          <w:szCs w:val="24"/>
+        </w:rPr>
+        <w:t>AS</w:t>
+      </w:r>
+      <w:r>
+        <w:rPr>
+          <w:rFonts w:hint="default" w:ascii="Consolas" w:hAnsi="Consolas" w:eastAsia="Consolas"/>
+          <w:color w:val="000000"/>
+          <w:sz w:val="19"/>
+          <w:szCs w:val="24"/>
+        </w:rPr>
+        <w:t xml:space="preserve"> </w:t>
+      </w:r>
+      <w:r>
+        <w:rPr>
+          <w:rFonts w:hint="default" w:ascii="Consolas" w:hAnsi="Consolas" w:eastAsia="Consolas"/>
+          <w:color w:val="0000FF"/>
+          <w:sz w:val="19"/>
+          <w:szCs w:val="24"/>
+        </w:rPr>
+        <w:t>RANGE</w:t>
+      </w:r>
+      <w:r>
+        <w:rPr>
+          <w:rFonts w:hint="default" w:ascii="Consolas" w:hAnsi="Consolas" w:eastAsia="Consolas"/>
+          <w:color w:val="000000"/>
+          <w:sz w:val="19"/>
+          <w:szCs w:val="24"/>
+        </w:rPr>
+        <w:t xml:space="preserve"> </w:t>
+      </w:r>
+      <w:r>
+        <w:rPr>
+          <w:rFonts w:hint="default" w:ascii="Consolas" w:hAnsi="Consolas" w:eastAsia="Consolas"/>
+          <w:color w:val="808080"/>
+          <w:sz w:val="19"/>
+          <w:szCs w:val="24"/>
+        </w:rPr>
+        <w:t>RIGHT</w:t>
+      </w:r>
+      <w:r>
+        <w:rPr>
+          <w:rFonts w:hint="default" w:ascii="Consolas" w:hAnsi="Consolas" w:eastAsia="Consolas"/>
+          <w:color w:val="000000"/>
+          <w:sz w:val="19"/>
+          <w:szCs w:val="24"/>
+        </w:rPr>
+        <w:t xml:space="preserve"> </w:t>
+      </w:r>
+      <w:r>
+        <w:rPr>
+          <w:rFonts w:hint="default" w:ascii="Consolas" w:hAnsi="Consolas" w:eastAsia="Consolas"/>
+          <w:color w:val="0000FF"/>
+          <w:sz w:val="19"/>
+          <w:szCs w:val="24"/>
+        </w:rPr>
+        <w:t>FOR</w:t>
+      </w:r>
+      <w:r>
+        <w:rPr>
+          <w:rFonts w:hint="default" w:ascii="Consolas" w:hAnsi="Consolas" w:eastAsia="Consolas"/>
+          <w:color w:val="000000"/>
+          <w:sz w:val="19"/>
+          <w:szCs w:val="24"/>
+        </w:rPr>
+        <w:t xml:space="preserve"> </w:t>
+      </w:r>
+      <w:r>
+        <w:rPr>
+          <w:rFonts w:hint="default" w:ascii="Consolas" w:hAnsi="Consolas" w:eastAsia="Consolas"/>
+          <w:color w:val="0000FF"/>
+          <w:sz w:val="19"/>
+          <w:szCs w:val="24"/>
+        </w:rPr>
+        <w:t xml:space="preserve">VALUES </w:t>
+      </w:r>
+      <w:r>
+        <w:rPr>
+          <w:rFonts w:hint="default" w:ascii="Consolas" w:hAnsi="Consolas" w:eastAsia="Consolas"/>
+          <w:color w:val="808080"/>
+          <w:sz w:val="19"/>
+          <w:szCs w:val="24"/>
+        </w:rPr>
+        <w:t>(</w:t>
+      </w:r>
+      <w:r>
+        <w:rPr>
+          <w:rFonts w:hint="default" w:ascii="Consolas" w:hAnsi="Consolas" w:eastAsia="Consolas"/>
+          <w:color w:val="FF0000"/>
+          <w:sz w:val="19"/>
+          <w:szCs w:val="24"/>
+        </w:rPr>
+        <w:t>'01-01-2020'</w:t>
+      </w:r>
+      <w:r>
+        <w:rPr>
+          <w:rFonts w:hint="default" w:ascii="Consolas" w:hAnsi="Consolas" w:eastAsia="Consolas"/>
+          <w:color w:val="808080"/>
+          <w:sz w:val="19"/>
+          <w:szCs w:val="24"/>
+        </w:rPr>
+        <w:t>,</w:t>
+      </w:r>
+      <w:r>
+        <w:rPr>
+          <w:rFonts w:hint="default" w:ascii="Consolas" w:hAnsi="Consolas" w:eastAsia="Consolas"/>
+          <w:color w:val="000000"/>
+          <w:sz w:val="19"/>
+          <w:szCs w:val="24"/>
+        </w:rPr>
+        <w:t xml:space="preserve"> </w:t>
+      </w:r>
+      <w:r>
+        <w:rPr>
+          <w:rFonts w:hint="default" w:ascii="Consolas" w:hAnsi="Consolas" w:eastAsia="Consolas"/>
+          <w:color w:val="FF0000"/>
+          <w:sz w:val="19"/>
+          <w:szCs w:val="24"/>
+        </w:rPr>
+        <w:t>'01-01-2021'</w:t>
+      </w:r>
+      <w:r>
+        <w:rPr>
+          <w:rFonts w:hint="default" w:ascii="Consolas" w:hAnsi="Consolas" w:eastAsia="Consolas"/>
+          <w:color w:val="808080"/>
+          <w:sz w:val="19"/>
+          <w:szCs w:val="24"/>
+        </w:rPr>
+        <w:t>)</w:t>
+      </w:r>
+    </w:p>
+    <w:p>
+      <w:pPr>
+        <w:spacing w:beforeLines="0" w:afterLines="0"/>
+        <w:jc w:val="left"/>
+        <w:rPr>
+          <w:rFonts w:hint="default" w:ascii="Consolas" w:hAnsi="Consolas" w:eastAsia="Consolas"/>
+          <w:color w:val="000000"/>
+          <w:sz w:val="19"/>
+          <w:szCs w:val="24"/>
+        </w:rPr>
+      </w:pPr>
+      <w:r>
+        <w:rPr>
+          <w:rFonts w:hint="default" w:ascii="Consolas" w:hAnsi="Consolas" w:eastAsia="Consolas"/>
+          <w:color w:val="0000FF"/>
+          <w:sz w:val="19"/>
+          <w:szCs w:val="24"/>
+        </w:rPr>
+        <w:t>GO</w:t>
+      </w:r>
+    </w:p>
+    <w:p>
+      <w:pPr>
+        <w:spacing w:beforeLines="0" w:afterLines="0"/>
+        <w:jc w:val="left"/>
+        <w:rPr>
+          <w:rFonts w:hint="default" w:ascii="Consolas" w:hAnsi="Consolas" w:eastAsia="Consolas"/>
+          <w:color w:val="000000"/>
+          <w:sz w:val="19"/>
+          <w:szCs w:val="24"/>
+        </w:rPr>
+      </w:pPr>
+    </w:p>
+    <w:p>
+      <w:pPr>
+        <w:spacing w:beforeLines="0" w:afterLines="0"/>
+        <w:jc w:val="left"/>
+        <w:rPr>
+          <w:rFonts w:hint="default" w:ascii="Consolas" w:hAnsi="Consolas" w:eastAsia="Consolas"/>
+          <w:color w:val="000000"/>
+          <w:sz w:val="19"/>
+          <w:szCs w:val="24"/>
+        </w:rPr>
+      </w:pPr>
+      <w:r>
+        <w:rPr>
+          <w:rFonts w:hint="default" w:ascii="Consolas" w:hAnsi="Consolas" w:eastAsia="Consolas"/>
+          <w:color w:val="0000FF"/>
+          <w:sz w:val="19"/>
+          <w:szCs w:val="24"/>
+        </w:rPr>
+        <w:t>CREATE</w:t>
+      </w:r>
+      <w:r>
+        <w:rPr>
+          <w:rFonts w:hint="default" w:ascii="Consolas" w:hAnsi="Consolas" w:eastAsia="Consolas"/>
+          <w:color w:val="000000"/>
+          <w:sz w:val="19"/>
+          <w:szCs w:val="24"/>
+        </w:rPr>
+        <w:t xml:space="preserve"> </w:t>
+      </w:r>
+      <w:r>
+        <w:rPr>
+          <w:rFonts w:hint="default" w:ascii="Consolas" w:hAnsi="Consolas" w:eastAsia="Consolas"/>
+          <w:color w:val="0000FF"/>
+          <w:sz w:val="19"/>
+          <w:szCs w:val="24"/>
+        </w:rPr>
+        <w:t>PARTITION</w:t>
+      </w:r>
+      <w:r>
+        <w:rPr>
+          <w:rFonts w:hint="default" w:ascii="Consolas" w:hAnsi="Consolas" w:eastAsia="Consolas"/>
+          <w:color w:val="000000"/>
+          <w:sz w:val="19"/>
+          <w:szCs w:val="24"/>
+        </w:rPr>
+        <w:t xml:space="preserve"> SCHEME PSC_NGAYLAP</w:t>
+      </w:r>
+    </w:p>
+    <w:p>
+      <w:pPr>
+        <w:spacing w:beforeLines="0" w:afterLines="0"/>
+        <w:jc w:val="left"/>
+        <w:rPr>
+          <w:rFonts w:hint="default" w:ascii="Consolas" w:hAnsi="Consolas" w:eastAsia="Consolas"/>
+          <w:color w:val="000000"/>
+          <w:sz w:val="19"/>
+          <w:szCs w:val="24"/>
+        </w:rPr>
+      </w:pPr>
+      <w:r>
+        <w:rPr>
+          <w:rFonts w:hint="default" w:ascii="Consolas" w:hAnsi="Consolas" w:eastAsia="Consolas"/>
+          <w:color w:val="0000FF"/>
+          <w:sz w:val="19"/>
+          <w:szCs w:val="24"/>
+        </w:rPr>
+        <w:t>AS</w:t>
+      </w:r>
+      <w:r>
+        <w:rPr>
+          <w:rFonts w:hint="default" w:ascii="Consolas" w:hAnsi="Consolas" w:eastAsia="Consolas"/>
+          <w:color w:val="000000"/>
+          <w:sz w:val="19"/>
+          <w:szCs w:val="24"/>
+        </w:rPr>
+        <w:t xml:space="preserve"> </w:t>
+      </w:r>
+      <w:r>
+        <w:rPr>
+          <w:rFonts w:hint="default" w:ascii="Consolas" w:hAnsi="Consolas" w:eastAsia="Consolas"/>
+          <w:color w:val="0000FF"/>
+          <w:sz w:val="19"/>
+          <w:szCs w:val="24"/>
+        </w:rPr>
+        <w:t>PARTITION</w:t>
+      </w:r>
+      <w:r>
+        <w:rPr>
+          <w:rFonts w:hint="default" w:ascii="Consolas" w:hAnsi="Consolas" w:eastAsia="Consolas"/>
+          <w:color w:val="000000"/>
+          <w:sz w:val="19"/>
+          <w:szCs w:val="24"/>
+        </w:rPr>
+        <w:t xml:space="preserve"> PF_NGAYLAP</w:t>
+      </w:r>
+    </w:p>
+    <w:p>
+      <w:pPr>
+        <w:spacing w:beforeLines="0" w:afterLines="0"/>
+        <w:jc w:val="left"/>
+        <w:rPr>
+          <w:rFonts w:hint="default" w:ascii="Consolas" w:hAnsi="Consolas" w:eastAsia="Consolas"/>
+          <w:color w:val="000000"/>
+          <w:sz w:val="19"/>
+          <w:szCs w:val="24"/>
+        </w:rPr>
+      </w:pPr>
+      <w:r>
+        <w:rPr>
+          <w:rFonts w:hint="default" w:ascii="Consolas" w:hAnsi="Consolas" w:eastAsia="Consolas"/>
+          <w:color w:val="0000FF"/>
+          <w:sz w:val="19"/>
+          <w:szCs w:val="24"/>
+        </w:rPr>
+        <w:t xml:space="preserve">TO </w:t>
+      </w:r>
+      <w:r>
+        <w:rPr>
+          <w:rFonts w:hint="default" w:ascii="Consolas" w:hAnsi="Consolas" w:eastAsia="Consolas"/>
+          <w:color w:val="808080"/>
+          <w:sz w:val="19"/>
+          <w:szCs w:val="24"/>
+        </w:rPr>
+        <w:t>(</w:t>
+      </w:r>
+      <w:r>
+        <w:rPr>
+          <w:rFonts w:hint="default" w:ascii="Consolas" w:hAnsi="Consolas" w:eastAsia="Consolas"/>
+          <w:color w:val="000000"/>
+          <w:sz w:val="19"/>
+          <w:szCs w:val="24"/>
+        </w:rPr>
+        <w:t>FG1</w:t>
+      </w:r>
+      <w:r>
+        <w:rPr>
+          <w:rFonts w:hint="default" w:ascii="Consolas" w:hAnsi="Consolas" w:eastAsia="Consolas"/>
+          <w:color w:val="808080"/>
+          <w:sz w:val="19"/>
+          <w:szCs w:val="24"/>
+        </w:rPr>
+        <w:t>,</w:t>
+      </w:r>
+      <w:r>
+        <w:rPr>
+          <w:rFonts w:hint="default" w:ascii="Consolas" w:hAnsi="Consolas" w:eastAsia="Consolas"/>
+          <w:color w:val="000000"/>
+          <w:sz w:val="19"/>
+          <w:szCs w:val="24"/>
+        </w:rPr>
+        <w:t xml:space="preserve"> FG2</w:t>
+      </w:r>
+      <w:r>
+        <w:rPr>
+          <w:rFonts w:hint="default" w:ascii="Consolas" w:hAnsi="Consolas" w:eastAsia="Consolas"/>
+          <w:color w:val="808080"/>
+          <w:sz w:val="19"/>
+          <w:szCs w:val="24"/>
+        </w:rPr>
+        <w:t>,</w:t>
+      </w:r>
+      <w:r>
+        <w:rPr>
+          <w:rFonts w:hint="default" w:ascii="Consolas" w:hAnsi="Consolas" w:eastAsia="Consolas"/>
+          <w:color w:val="000000"/>
+          <w:sz w:val="19"/>
+          <w:szCs w:val="24"/>
+        </w:rPr>
+        <w:t xml:space="preserve"> FG3</w:t>
+      </w:r>
+      <w:r>
+        <w:rPr>
+          <w:rFonts w:hint="default" w:ascii="Consolas" w:hAnsi="Consolas" w:eastAsia="Consolas"/>
+          <w:color w:val="808080"/>
+          <w:sz w:val="19"/>
+          <w:szCs w:val="24"/>
+        </w:rPr>
+        <w:t>)</w:t>
+      </w:r>
+    </w:p>
+    <w:p>
+      <w:pPr>
+        <w:spacing w:beforeLines="0" w:afterLines="0"/>
+        <w:jc w:val="left"/>
+        <w:rPr>
+          <w:rFonts w:hint="default" w:ascii="Consolas" w:hAnsi="Consolas" w:eastAsia="Consolas"/>
+          <w:color w:val="000000"/>
+          <w:sz w:val="19"/>
+          <w:szCs w:val="24"/>
+        </w:rPr>
+      </w:pPr>
+      <w:r>
+        <w:rPr>
+          <w:rFonts w:hint="default" w:ascii="Consolas" w:hAnsi="Consolas" w:eastAsia="Consolas"/>
+          <w:color w:val="0000FF"/>
+          <w:sz w:val="19"/>
+          <w:szCs w:val="24"/>
+        </w:rPr>
+        <w:t>GO</w:t>
+      </w:r>
+    </w:p>
+    <w:p>
+      <w:pPr>
+        <w:spacing w:beforeLines="0" w:afterLines="0"/>
+        <w:jc w:val="left"/>
+        <w:rPr>
+          <w:rFonts w:hint="default" w:ascii="Consolas" w:hAnsi="Consolas" w:eastAsia="Consolas"/>
+          <w:color w:val="000000"/>
+          <w:sz w:val="19"/>
+          <w:szCs w:val="24"/>
+        </w:rPr>
+      </w:pPr>
+      <w:r>
+        <w:rPr>
+          <w:rFonts w:hint="default" w:ascii="Consolas" w:hAnsi="Consolas" w:eastAsia="Consolas"/>
+          <w:color w:val="000000"/>
+          <w:sz w:val="19"/>
+          <w:szCs w:val="24"/>
+        </w:rPr>
+        <w:t xml:space="preserve"> </w:t>
+      </w:r>
+    </w:p>
+    <w:p>
+      <w:pPr>
+        <w:spacing w:beforeLines="0" w:afterLines="0"/>
+        <w:jc w:val="left"/>
+        <w:rPr>
+          <w:rFonts w:hint="default" w:ascii="Consolas" w:hAnsi="Consolas" w:eastAsia="Consolas"/>
+          <w:color w:val="000000"/>
+          <w:sz w:val="19"/>
+          <w:szCs w:val="24"/>
+        </w:rPr>
+      </w:pPr>
+      <w:r>
+        <w:rPr>
+          <w:rFonts w:hint="default" w:ascii="Consolas" w:hAnsi="Consolas" w:eastAsia="Consolas"/>
+          <w:color w:val="0000FF"/>
+          <w:sz w:val="19"/>
+          <w:szCs w:val="24"/>
+        </w:rPr>
+        <w:t>CREATE</w:t>
+      </w:r>
+      <w:r>
+        <w:rPr>
+          <w:rFonts w:hint="default" w:ascii="Consolas" w:hAnsi="Consolas" w:eastAsia="Consolas"/>
+          <w:color w:val="000000"/>
+          <w:sz w:val="19"/>
+          <w:szCs w:val="24"/>
+        </w:rPr>
+        <w:t xml:space="preserve"> </w:t>
+      </w:r>
+      <w:r>
+        <w:rPr>
+          <w:rFonts w:hint="default" w:ascii="Consolas" w:hAnsi="Consolas" w:eastAsia="Consolas"/>
+          <w:color w:val="0000FF"/>
+          <w:sz w:val="19"/>
+          <w:szCs w:val="24"/>
+        </w:rPr>
+        <w:t>NONCLUSTERED</w:t>
+      </w:r>
+      <w:r>
+        <w:rPr>
+          <w:rFonts w:hint="default" w:ascii="Consolas" w:hAnsi="Consolas" w:eastAsia="Consolas"/>
+          <w:color w:val="000000"/>
+          <w:sz w:val="19"/>
+          <w:szCs w:val="24"/>
+        </w:rPr>
+        <w:t xml:space="preserve"> </w:t>
+      </w:r>
+      <w:r>
+        <w:rPr>
+          <w:rFonts w:hint="default" w:ascii="Consolas" w:hAnsi="Consolas" w:eastAsia="Consolas"/>
+          <w:color w:val="0000FF"/>
+          <w:sz w:val="19"/>
+          <w:szCs w:val="24"/>
+        </w:rPr>
+        <w:t>INDEX</w:t>
+      </w:r>
+      <w:r>
+        <w:rPr>
+          <w:rFonts w:hint="default" w:ascii="Consolas" w:hAnsi="Consolas" w:eastAsia="Consolas"/>
+          <w:color w:val="000000"/>
+          <w:sz w:val="19"/>
+          <w:szCs w:val="24"/>
+        </w:rPr>
+        <w:t xml:space="preserve"> PARTITIONKEY1_IDX</w:t>
+      </w:r>
+    </w:p>
+    <w:p>
+      <w:pPr>
+        <w:spacing w:beforeLines="0" w:afterLines="0"/>
+        <w:jc w:val="left"/>
+        <w:rPr>
+          <w:rFonts w:hint="default" w:ascii="Consolas" w:hAnsi="Consolas" w:eastAsia="Consolas"/>
+          <w:color w:val="000000"/>
+          <w:sz w:val="19"/>
+          <w:szCs w:val="24"/>
+        </w:rPr>
+      </w:pPr>
+      <w:r>
+        <w:rPr>
+          <w:rFonts w:hint="default" w:ascii="Consolas" w:hAnsi="Consolas" w:eastAsia="Consolas"/>
+          <w:color w:val="0000FF"/>
+          <w:sz w:val="19"/>
+          <w:szCs w:val="24"/>
+        </w:rPr>
+        <w:t>ON</w:t>
+      </w:r>
+      <w:r>
+        <w:rPr>
+          <w:rFonts w:hint="default" w:ascii="Consolas" w:hAnsi="Consolas" w:eastAsia="Consolas"/>
+          <w:color w:val="000000"/>
+          <w:sz w:val="19"/>
+          <w:szCs w:val="24"/>
+        </w:rPr>
+        <w:t xml:space="preserve"> DONHANG</w:t>
+      </w:r>
+      <w:r>
+        <w:rPr>
+          <w:rFonts w:hint="default" w:ascii="Consolas" w:hAnsi="Consolas" w:eastAsia="Consolas"/>
+          <w:color w:val="808080"/>
+          <w:sz w:val="19"/>
+          <w:szCs w:val="24"/>
+        </w:rPr>
+        <w:t>(</w:t>
+      </w:r>
+      <w:r>
+        <w:rPr>
+          <w:rFonts w:hint="default" w:ascii="Consolas" w:hAnsi="Consolas" w:eastAsia="Consolas"/>
+          <w:color w:val="000000"/>
+          <w:sz w:val="19"/>
+          <w:szCs w:val="24"/>
+        </w:rPr>
+        <w:t>NGAYLAP</w:t>
+      </w:r>
+      <w:r>
+        <w:rPr>
+          <w:rFonts w:hint="default" w:ascii="Consolas" w:hAnsi="Consolas" w:eastAsia="Consolas"/>
+          <w:color w:val="808080"/>
+          <w:sz w:val="19"/>
+          <w:szCs w:val="24"/>
+        </w:rPr>
+        <w:t>)</w:t>
+      </w:r>
+    </w:p>
+    <w:p>
+      <w:pPr>
+        <w:pStyle w:val="18"/>
+        <w:numPr>
+          <w:ilvl w:val="0"/>
+          <w:numId w:val="0"/>
+        </w:numPr>
+        <w:ind w:leftChars="0" w:firstLine="720" w:firstLineChars="0"/>
+        <w:rPr>
+          <w:rFonts w:hint="default" w:ascii="Consolas" w:hAnsi="Consolas" w:eastAsia="Consolas"/>
+          <w:color w:val="808080"/>
+          <w:sz w:val="19"/>
+          <w:szCs w:val="24"/>
+        </w:rPr>
+      </w:pPr>
+      <w:r>
+        <w:rPr>
+          <w:rFonts w:hint="default" w:ascii="Consolas" w:hAnsi="Consolas" w:eastAsia="Consolas"/>
+          <w:color w:val="0000FF"/>
+          <w:sz w:val="19"/>
+          <w:szCs w:val="24"/>
+        </w:rPr>
+        <w:t>ON</w:t>
+      </w:r>
+      <w:r>
+        <w:rPr>
+          <w:rFonts w:hint="default" w:ascii="Consolas" w:hAnsi="Consolas" w:eastAsia="Consolas"/>
+          <w:color w:val="000000"/>
+          <w:sz w:val="19"/>
+          <w:szCs w:val="24"/>
+        </w:rPr>
+        <w:t xml:space="preserve"> PSC_NGAYLAP</w:t>
+      </w:r>
+      <w:r>
+        <w:rPr>
+          <w:rFonts w:hint="default" w:ascii="Consolas" w:hAnsi="Consolas" w:eastAsia="Consolas"/>
+          <w:color w:val="808080"/>
+          <w:sz w:val="19"/>
+          <w:szCs w:val="24"/>
+        </w:rPr>
+        <w:t>(</w:t>
+      </w:r>
+      <w:r>
+        <w:rPr>
+          <w:rFonts w:hint="default" w:ascii="Consolas" w:hAnsi="Consolas" w:eastAsia="Consolas"/>
+          <w:color w:val="000000"/>
+          <w:sz w:val="19"/>
+          <w:szCs w:val="24"/>
+        </w:rPr>
+        <w:t>NGAYLAP</w:t>
+      </w:r>
+      <w:r>
+        <w:rPr>
+          <w:rFonts w:hint="default" w:ascii="Consolas" w:hAnsi="Consolas" w:eastAsia="Consolas"/>
+          <w:color w:val="808080"/>
+          <w:sz w:val="19"/>
+          <w:szCs w:val="24"/>
+        </w:rPr>
+        <w:t>)</w:t>
+      </w:r>
+    </w:p>
+    <w:p>
+      <w:pPr>
+        <w:pStyle w:val="18"/>
+        <w:numPr>
+          <w:ilvl w:val="0"/>
+          <w:numId w:val="0"/>
+        </w:numPr>
+        <w:rPr>
+          <w:rFonts w:hint="default" w:ascii="Consolas" w:hAnsi="Consolas" w:eastAsia="Consolas"/>
+          <w:color w:val="808080"/>
+          <w:sz w:val="19"/>
+          <w:szCs w:val="24"/>
+        </w:rPr>
+      </w:pPr>
+    </w:p>
+    <w:p>
+      <w:pPr>
+        <w:autoSpaceDE w:val="0"/>
+        <w:autoSpaceDN w:val="0"/>
+        <w:adjustRightInd w:val="0"/>
+        <w:spacing w:after="0" w:line="240" w:lineRule="auto"/>
+        <w:ind w:left="284" w:firstLine="283"/>
+        <w:rPr>
+          <w:rFonts w:ascii="Times New Roman" w:hAnsi="Times New Roman" w:cs="Times New Roman"/>
+          <w:sz w:val="24"/>
+          <w:szCs w:val="24"/>
+        </w:rPr>
+      </w:pPr>
+      <w:r>
+        <w:rPr>
+          <w:rFonts w:ascii="Times New Roman" w:hAnsi="Times New Roman" w:cs="Times New Roman"/>
+          <w:sz w:val="24"/>
+          <w:szCs w:val="24"/>
+        </w:rPr>
+        <w:t xml:space="preserve">Thực hiện câu truy vấn sau để xem xét hiệu quả khi sử dụng partition: Thống kê doanh thu của </w:t>
+      </w:r>
+      <w:r>
+        <w:rPr>
+          <w:rFonts w:hint="default" w:ascii="Times New Roman" w:hAnsi="Times New Roman" w:cs="Times New Roman"/>
+          <w:sz w:val="24"/>
+          <w:szCs w:val="24"/>
+          <w:lang w:val="en-US"/>
+        </w:rPr>
+        <w:t xml:space="preserve">web </w:t>
+      </w:r>
+      <w:r>
+        <w:rPr>
+          <w:rFonts w:ascii="Times New Roman" w:hAnsi="Times New Roman" w:cs="Times New Roman"/>
+          <w:sz w:val="24"/>
+          <w:szCs w:val="24"/>
+        </w:rPr>
+        <w:t>trong khoảng thời gian trước ngày 1-10-20</w:t>
+      </w:r>
+      <w:r>
+        <w:rPr>
+          <w:rFonts w:hint="default" w:ascii="Times New Roman" w:hAnsi="Times New Roman" w:cs="Times New Roman"/>
+          <w:sz w:val="24"/>
+          <w:szCs w:val="24"/>
+          <w:lang w:val="en-US"/>
+        </w:rPr>
+        <w:t>20</w:t>
+      </w:r>
+      <w:r>
+        <w:rPr>
+          <w:rFonts w:ascii="Times New Roman" w:hAnsi="Times New Roman" w:cs="Times New Roman"/>
+          <w:sz w:val="24"/>
+          <w:szCs w:val="24"/>
+        </w:rPr>
+        <w:t>. Kết quả như sau:</w:t>
+      </w:r>
+    </w:p>
+    <w:p>
+      <w:pPr>
+        <w:autoSpaceDE w:val="0"/>
+        <w:autoSpaceDN w:val="0"/>
+        <w:adjustRightInd w:val="0"/>
+        <w:spacing w:after="0" w:line="240" w:lineRule="auto"/>
+        <w:ind w:left="284" w:firstLine="283"/>
+        <w:rPr>
+          <w:rFonts w:ascii="Times New Roman" w:hAnsi="Times New Roman" w:cs="Times New Roman"/>
+          <w:sz w:val="26"/>
+          <w:szCs w:val="26"/>
+        </w:rPr>
+      </w:pPr>
+    </w:p>
+    <w:p>
+      <w:pPr>
+        <w:autoSpaceDE w:val="0"/>
+        <w:autoSpaceDN w:val="0"/>
+        <w:adjustRightInd w:val="0"/>
+        <w:spacing w:after="0" w:line="240" w:lineRule="auto"/>
+        <w:rPr>
+          <w:rFonts w:ascii="Times New Roman" w:hAnsi="Times New Roman" w:cs="Times New Roman"/>
+          <w:sz w:val="26"/>
+          <w:szCs w:val="26"/>
+        </w:rPr>
+      </w:pPr>
+      <w:r>
+        <w:rPr>
+          <w:rFonts w:ascii="Times New Roman" w:hAnsi="Times New Roman" w:cs="Times New Roman"/>
+          <w:sz w:val="26"/>
+          <w:szCs w:val="26"/>
+        </w:rPr>
+        <w:drawing>
+          <wp:inline distT="0" distB="0" distL="0" distR="0">
+            <wp:extent cx="5783580" cy="1314450"/>
+            <wp:effectExtent l="90805" t="73025" r="99695" b="121285"/>
+            <wp:docPr id="45" name="Picture 45"/>
+            <wp:cNvGraphicFramePr>
+              <a:graphicFrameLocks xmlns:a="http://schemas.openxmlformats.org/drawingml/2006/main" noChangeAspect="1"/>
+            </wp:cNvGraphicFramePr>
+            <a:graphic xmlns:a="http://schemas.openxmlformats.org/drawingml/2006/main">
+              <a:graphicData uri="http://schemas.openxmlformats.org/drawingml/2006/picture">
+                <pic:pic xmlns:pic="http://schemas.openxmlformats.org/drawingml/2006/picture">
+                  <pic:nvPicPr>
+                    <pic:cNvPr id="45" name="Picture 45"/>
+                    <pic:cNvPicPr>
+                      <a:picLocks noChangeAspect="1"/>
+                    </pic:cNvPicPr>
+                  </pic:nvPicPr>
+                  <pic:blipFill>
+                    <a:blip r:embed="rId19">
+                      <a:extLst>
+                        <a:ext uri="{28A0092B-C50C-407E-A947-70E740481C1C}">
+                          <a14:useLocalDpi xmlns:a14="http://schemas.microsoft.com/office/drawing/2010/main" val="0"/>
+                        </a:ext>
+                      </a:extLst>
+                    </a:blip>
+                    <a:stretch>
+                      <a:fillRect/>
+                    </a:stretch>
+                  </pic:blipFill>
+                  <pic:spPr>
+                    <a:xfrm>
+                      <a:off x="0" y="0"/>
+                      <a:ext cx="5798336" cy="1318260"/>
+                    </a:xfrm>
+                    <a:prstGeom prst="rect">
+                      <a:avLst/>
+                    </a:prstGeom>
+                    <a:solidFill>
+                      <a:srgbClr val="FFFFFF">
+                        <a:shade val="85000"/>
+                      </a:srgbClr>
+                    </a:solidFill>
+                    <a:ln w="88900" cap="sq">
+                      <a:solidFill>
+                        <a:srgbClr val="FFFFFF"/>
+                      </a:solidFill>
+                      <a:miter lim="800000"/>
+                      <a:headEnd/>
+                      <a:tailEnd/>
+                    </a:ln>
+                    <a:effectLst>
+                      <a:outerShdw blurRad="55000" dist="18000" dir="5400000" algn="tl" rotWithShape="0">
+                        <a:srgbClr val="000000">
+                          <a:alpha val="40000"/>
+                        </a:srgbClr>
+                      </a:outerShdw>
+                    </a:effectLst>
+                    <a:scene3d>
+                      <a:camera prst="orthographicFront"/>
+                      <a:lightRig rig="twoPt" dir="t">
+                        <a:rot lat="0" lon="0" rev="7200000"/>
+                      </a:lightRig>
+                    </a:scene3d>
+                    <a:sp3d>
+                      <a:bevelT w="25400" h="19050"/>
+                      <a:contourClr>
+                        <a:srgbClr val="FFFFFF"/>
+                      </a:contourClr>
+                    </a:sp3d>
+                  </pic:spPr>
+                </pic:pic>
+              </a:graphicData>
+            </a:graphic>
+          </wp:inline>
+        </w:drawing>
+      </w:r>
+    </w:p>
+    <w:p>
+      <w:pPr>
+        <w:pStyle w:val="6"/>
+        <w:autoSpaceDE w:val="0"/>
+        <w:autoSpaceDN w:val="0"/>
+        <w:adjustRightInd w:val="0"/>
+        <w:spacing w:after="0" w:line="240" w:lineRule="auto"/>
+        <w:jc w:val="center"/>
+        <w:rPr>
+          <w:rFonts w:ascii="Times New Roman" w:hAnsi="Times New Roman" w:cs="Times New Roman"/>
+          <w:i/>
+          <w:sz w:val="24"/>
+          <w:szCs w:val="24"/>
+        </w:rPr>
+      </w:pPr>
+      <w:r>
+        <w:t xml:space="preserve">Image </w:t>
+      </w:r>
+      <w:r>
+        <w:fldChar w:fldCharType="begin"/>
+      </w:r>
+      <w:r>
+        <w:instrText xml:space="preserve"> SEQ Image \* ARABIC </w:instrText>
+      </w:r>
+      <w:r>
+        <w:fldChar w:fldCharType="separate"/>
+      </w:r>
+      <w:r>
+        <w:t>6</w:t>
+      </w:r>
+      <w:r>
+        <w:fldChar w:fldCharType="end"/>
+      </w:r>
+      <w:r>
+        <w:rPr>
+          <w:lang w:val="en-US"/>
+        </w:rPr>
+        <w:t>:</w:t>
+      </w:r>
+      <w:r>
+        <w:rPr>
+          <w:rFonts w:hint="default"/>
+          <w:lang w:val="en-US"/>
+        </w:rPr>
+        <w:t xml:space="preserve"> </w:t>
+      </w:r>
+      <w:r>
+        <w:rPr>
+          <w:rFonts w:ascii="Times New Roman" w:hAnsi="Times New Roman" w:cs="Times New Roman"/>
+          <w:i/>
+          <w:sz w:val="24"/>
+          <w:szCs w:val="24"/>
+        </w:rPr>
+        <w:t>Execution plan c</w:t>
+      </w:r>
+      <w:r>
+        <w:rPr>
+          <w:rFonts w:hint="default" w:ascii="Times New Roman" w:hAnsi="Times New Roman" w:cs="Times New Roman"/>
+          <w:i/>
+          <w:sz w:val="24"/>
+          <w:szCs w:val="24"/>
+          <w:lang w:val="en-US"/>
+        </w:rPr>
+        <w:t>hức năng</w:t>
+      </w:r>
+      <w:r>
+        <w:rPr>
+          <w:rFonts w:ascii="Times New Roman" w:hAnsi="Times New Roman" w:cs="Times New Roman"/>
+          <w:i/>
+          <w:sz w:val="24"/>
+          <w:szCs w:val="24"/>
+        </w:rPr>
+        <w:t xml:space="preserve"> khi không sử dụng partition</w:t>
+      </w:r>
+    </w:p>
+    <w:p>
+      <w:pPr>
+        <w:rPr>
+          <w:rFonts w:hint="default"/>
+          <w:lang w:val="en-US"/>
+        </w:rPr>
+      </w:pPr>
+      <w:r>
+        <w:rPr>
+          <w:rFonts w:hint="default"/>
+          <w:lang w:val="en-US"/>
+        </w:rPr>
+        <w:br w:type="page"/>
+      </w:r>
+    </w:p>
+    <w:p>
+      <w:pPr>
+        <w:rPr>
+          <w:rFonts w:hint="default"/>
+          <w:lang w:val="en-US"/>
+        </w:rPr>
+      </w:pPr>
+    </w:p>
+    <w:p>
+      <w:pPr>
+        <w:autoSpaceDE w:val="0"/>
+        <w:autoSpaceDN w:val="0"/>
+        <w:adjustRightInd w:val="0"/>
+        <w:spacing w:after="0" w:line="240" w:lineRule="auto"/>
+        <w:rPr>
+          <w:rFonts w:ascii="Consolas" w:hAnsi="Consolas" w:cs="Consolas"/>
+          <w:color w:val="FF0000"/>
+          <w:sz w:val="19"/>
+          <w:szCs w:val="19"/>
+        </w:rPr>
+      </w:pPr>
+      <w:r>
+        <w:rPr>
+          <w:rFonts w:ascii="Consolas" w:hAnsi="Consolas" w:cs="Consolas"/>
+          <w:color w:val="FF0000"/>
+          <w:sz w:val="19"/>
+          <w:szCs w:val="19"/>
+        </w:rPr>
+        <w:drawing>
+          <wp:inline distT="0" distB="0" distL="0" distR="0">
+            <wp:extent cx="5722620" cy="1689100"/>
+            <wp:effectExtent l="90805" t="73025" r="99695" b="112395"/>
+            <wp:docPr id="43" name="Picture 43"/>
+            <wp:cNvGraphicFramePr>
+              <a:graphicFrameLocks xmlns:a="http://schemas.openxmlformats.org/drawingml/2006/main" noChangeAspect="1"/>
+            </wp:cNvGraphicFramePr>
+            <a:graphic xmlns:a="http://schemas.openxmlformats.org/drawingml/2006/main">
+              <a:graphicData uri="http://schemas.openxmlformats.org/drawingml/2006/picture">
+                <pic:pic xmlns:pic="http://schemas.openxmlformats.org/drawingml/2006/picture">
+                  <pic:nvPicPr>
+                    <pic:cNvPr id="43" name="Picture 43"/>
+                    <pic:cNvPicPr>
+                      <a:picLocks noChangeAspect="1"/>
+                    </pic:cNvPicPr>
+                  </pic:nvPicPr>
+                  <pic:blipFill>
+                    <a:blip r:embed="rId20">
+                      <a:extLst>
+                        <a:ext uri="{28A0092B-C50C-407E-A947-70E740481C1C}">
+                          <a14:useLocalDpi xmlns:a14="http://schemas.microsoft.com/office/drawing/2010/main" val="0"/>
+                        </a:ext>
+                      </a:extLst>
+                    </a:blip>
+                    <a:stretch>
+                      <a:fillRect/>
+                    </a:stretch>
+                  </pic:blipFill>
+                  <pic:spPr>
+                    <a:xfrm>
+                      <a:off x="0" y="0"/>
+                      <a:ext cx="5729995" cy="1691640"/>
+                    </a:xfrm>
+                    <a:prstGeom prst="rect">
+                      <a:avLst/>
+                    </a:prstGeom>
+                    <a:solidFill>
+                      <a:srgbClr val="FFFFFF">
+                        <a:shade val="85000"/>
+                      </a:srgbClr>
+                    </a:solidFill>
+                    <a:ln w="88900" cap="sq">
+                      <a:solidFill>
+                        <a:srgbClr val="FFFFFF"/>
+                      </a:solidFill>
+                      <a:miter lim="800000"/>
+                      <a:headEnd/>
+                      <a:tailEnd/>
+                    </a:ln>
+                    <a:effectLst>
+                      <a:outerShdw blurRad="55000" dist="18000" dir="5400000" algn="tl" rotWithShape="0">
+                        <a:srgbClr val="000000">
+                          <a:alpha val="40000"/>
+                        </a:srgbClr>
+                      </a:outerShdw>
+                    </a:effectLst>
+                    <a:scene3d>
+                      <a:camera prst="orthographicFront"/>
+                      <a:lightRig rig="twoPt" dir="t">
+                        <a:rot lat="0" lon="0" rev="7200000"/>
+                      </a:lightRig>
+                    </a:scene3d>
+                    <a:sp3d>
+                      <a:bevelT w="25400" h="19050"/>
+                      <a:contourClr>
+                        <a:srgbClr val="FFFFFF"/>
+                      </a:contourClr>
+                    </a:sp3d>
+                  </pic:spPr>
+                </pic:pic>
+              </a:graphicData>
+            </a:graphic>
+          </wp:inline>
+        </w:drawing>
+      </w:r>
+    </w:p>
+    <w:p>
+      <w:pPr>
+        <w:pStyle w:val="6"/>
+        <w:autoSpaceDE w:val="0"/>
+        <w:autoSpaceDN w:val="0"/>
+        <w:adjustRightInd w:val="0"/>
+        <w:spacing w:after="0" w:line="240" w:lineRule="auto"/>
+        <w:jc w:val="center"/>
+        <w:rPr>
+          <w:rFonts w:hint="default" w:ascii="Consolas" w:hAnsi="Consolas" w:cs="Consolas"/>
+          <w:color w:val="FF0000"/>
+          <w:sz w:val="19"/>
+          <w:szCs w:val="19"/>
+          <w:lang w:val="en-US"/>
+        </w:rPr>
+      </w:pPr>
+      <w:r>
+        <w:t xml:space="preserve">Image </w:t>
+      </w:r>
+      <w:r>
+        <w:fldChar w:fldCharType="begin"/>
+      </w:r>
+      <w:r>
+        <w:instrText xml:space="preserve"> SEQ Image \* ARABIC </w:instrText>
+      </w:r>
+      <w:r>
+        <w:fldChar w:fldCharType="separate"/>
+      </w:r>
+      <w:r>
+        <w:t>7</w:t>
+      </w:r>
+      <w:r>
+        <w:fldChar w:fldCharType="end"/>
+      </w:r>
+      <w:r>
+        <w:rPr>
+          <w:lang w:val="en-US"/>
+        </w:rPr>
+        <w:t>:</w:t>
+      </w:r>
+      <w:r>
+        <w:rPr>
+          <w:rFonts w:hint="default"/>
+          <w:lang w:val="en-US"/>
+        </w:rPr>
+        <w:t xml:space="preserve"> </w:t>
+      </w:r>
+      <w:r>
+        <w:rPr>
+          <w:rFonts w:ascii="Times New Roman" w:hAnsi="Times New Roman" w:cs="Times New Roman"/>
+          <w:i/>
+          <w:sz w:val="24"/>
+          <w:szCs w:val="24"/>
+        </w:rPr>
+        <w:t>Execution plan câu truy vấn khi sử dụng partition</w:t>
+      </w:r>
+    </w:p>
+    <w:p>
+      <w:pPr>
+        <w:pStyle w:val="18"/>
+        <w:ind w:left="284" w:firstLine="283"/>
+        <w:rPr>
+          <w:rFonts w:ascii="Times New Roman" w:hAnsi="Times New Roman" w:cs="Times New Roman"/>
+          <w:sz w:val="24"/>
+          <w:szCs w:val="24"/>
+        </w:rPr>
+      </w:pPr>
+      <w:r>
+        <w:rPr>
+          <w:rFonts w:ascii="Times New Roman" w:hAnsi="Times New Roman" w:cs="Times New Roman"/>
+          <w:sz w:val="24"/>
+          <w:szCs w:val="24"/>
+        </w:rPr>
+        <w:t>Theo như quan sát khi thực hiện câu truy vấn có sử dụng partition cũng xuất hiện chi phí Index Seek và Key Lookup. Nên vì thế cần chú ý khi sử dụng partition tương tự như khi sử dụng index đ</w:t>
+      </w:r>
+      <w:r>
+        <w:rPr>
+          <w:rFonts w:ascii="Times New Roman" w:hAnsi="Times New Roman" w:cs="Times New Roman"/>
+          <w:sz w:val="24"/>
+          <w:szCs w:val="24"/>
+          <w:lang w:val="en-US"/>
+        </w:rPr>
+        <w:t>ể</w:t>
+      </w:r>
+      <w:r>
+        <w:rPr>
+          <w:rFonts w:ascii="Times New Roman" w:hAnsi="Times New Roman" w:cs="Times New Roman"/>
+          <w:sz w:val="24"/>
+          <w:szCs w:val="24"/>
+        </w:rPr>
+        <w:t xml:space="preserve"> tăng hiểu suất truy vấn.</w:t>
+      </w:r>
+    </w:p>
+    <w:p>
+      <w:pPr>
+        <w:pStyle w:val="18"/>
+        <w:numPr>
+          <w:ilvl w:val="0"/>
+          <w:numId w:val="0"/>
+        </w:numPr>
+        <w:rPr>
+          <w:rFonts w:hint="default" w:ascii="Consolas" w:hAnsi="Consolas" w:eastAsia="Consolas"/>
+          <w:color w:val="808080"/>
+          <w:sz w:val="24"/>
+          <w:szCs w:val="24"/>
+          <w:lang w:val="en-US"/>
+        </w:rPr>
+      </w:pPr>
+      <w:r>
+        <w:rPr>
+          <w:rFonts w:ascii="Times New Roman" w:hAnsi="Times New Roman" w:cs="Times New Roman"/>
+          <w:sz w:val="24"/>
+          <w:szCs w:val="24"/>
+        </w:rPr>
+        <w:t>Ngoài ra, để có thể tăng hiệu suất câu truy vấn ta cũng có thể tối ưu câu truy vấn ở mệnh đề WHERE, SELECT, hoặc cũng có thể ở mệnh đề FROM. Chẳng hạn, thay vì SELECT * thì ta có thể chỉ cần SELECT những thuộc tính cần. Sử dụng INNER JOIN ON sẽ tối ưu hơn so với WHERE. Trong điều kiện WHERE ta cũng có thể chú ý thay vì dùng LIKE thì ta có thể dung  =, ít dùng các biểu thức toán học, hạn chế dùng OR, so sánh NULL,…Có rất nhiều cách để tăng hiệu suất câu truy vấn, vì vậy hãy tùy vào từng CSDL, từng yêu cầu câu truy vấn mà dùng cho hợp lí.</w:t>
+      </w:r>
+    </w:p>
+    <w:p>
+      <w:pPr>
+        <w:rPr>
+          <w:rFonts w:hint="default"/>
+          <w:lang w:val="en-US"/>
+        </w:rPr>
+      </w:pPr>
+      <w:bookmarkStart w:id="10" w:name="_GoBack"/>
+      <w:bookmarkEnd w:id="10"/>
     </w:p>
     <w:p>
       <w:pPr>
@@ -20867,7 +22653,7 @@
                     </pic:cNvPicPr>
                   </pic:nvPicPr>
                   <pic:blipFill>
-                    <a:blip r:embed="rId17">
+                    <a:blip r:embed="rId21">
                       <a:extLst>
                         <a:ext uri="{28A0092B-C50C-407E-A947-70E740481C1C}">
                           <a14:useLocalDpi xmlns:a14="http://schemas.microsoft.com/office/drawing/2010/main" val="0"/>
@@ -21078,7 +22864,7 @@
                     </pic:cNvPicPr>
                   </pic:nvPicPr>
                   <pic:blipFill>
-                    <a:blip r:embed="rId18">
+                    <a:blip r:embed="rId22">
                       <a:extLst>
                         <a:ext uri="{28A0092B-C50C-407E-A947-70E740481C1C}">
                           <a14:useLocalDpi xmlns:a14="http://schemas.microsoft.com/office/drawing/2010/main" val="0"/>
@@ -21200,7 +22986,7 @@
                     </pic:cNvPicPr>
                   </pic:nvPicPr>
                   <pic:blipFill>
-                    <a:blip r:embed="rId19"/>
+                    <a:blip r:embed="rId23"/>
                     <a:stretch>
                       <a:fillRect/>
                     </a:stretch>
@@ -21271,7 +23057,7 @@
         <w:pStyle w:val="18"/>
         <w:numPr>
           <w:ilvl w:val="0"/>
-          <w:numId w:val="17"/>
+          <w:numId w:val="18"/>
         </w:numPr>
         <w:spacing w:line="240" w:lineRule="auto"/>
         <w:rPr>
@@ -21425,7 +23211,7 @@
         <w:pStyle w:val="18"/>
         <w:numPr>
           <w:ilvl w:val="0"/>
-          <w:numId w:val="17"/>
+          <w:numId w:val="18"/>
         </w:numPr>
         <w:spacing w:line="240" w:lineRule="auto"/>
         <w:rPr>
@@ -21579,7 +23365,7 @@
         <w:pStyle w:val="18"/>
         <w:numPr>
           <w:ilvl w:val="0"/>
-          <w:numId w:val="17"/>
+          <w:numId w:val="18"/>
         </w:numPr>
         <w:spacing w:line="240" w:lineRule="auto"/>
         <w:rPr>
@@ -21743,7 +23529,7 @@
         <w:pStyle w:val="18"/>
         <w:numPr>
           <w:ilvl w:val="0"/>
-          <w:numId w:val="17"/>
+          <w:numId w:val="18"/>
         </w:numPr>
         <w:spacing w:line="240" w:lineRule="auto"/>
         <w:rPr>
@@ -21897,7 +23683,7 @@
         <w:pStyle w:val="18"/>
         <w:numPr>
           <w:ilvl w:val="0"/>
-          <w:numId w:val="17"/>
+          <w:numId w:val="18"/>
         </w:numPr>
         <w:spacing w:line="240" w:lineRule="auto"/>
         <w:rPr>
@@ -22070,7 +23856,7 @@
         <w:pStyle w:val="18"/>
         <w:numPr>
           <w:ilvl w:val="0"/>
-          <w:numId w:val="17"/>
+          <w:numId w:val="18"/>
         </w:numPr>
         <w:spacing w:line="240" w:lineRule="auto"/>
         <w:rPr>
@@ -22233,7 +24019,7 @@
         <w:pStyle w:val="18"/>
         <w:numPr>
           <w:ilvl w:val="0"/>
-          <w:numId w:val="17"/>
+          <w:numId w:val="18"/>
         </w:numPr>
         <w:spacing w:line="240" w:lineRule="auto"/>
         <w:rPr>
@@ -22416,7 +24202,7 @@
         <w:pStyle w:val="18"/>
         <w:numPr>
           <w:ilvl w:val="0"/>
-          <w:numId w:val="17"/>
+          <w:numId w:val="18"/>
         </w:numPr>
         <w:spacing w:line="240" w:lineRule="auto"/>
         <w:rPr>
@@ -22570,7 +24356,7 @@
         <w:pStyle w:val="18"/>
         <w:numPr>
           <w:ilvl w:val="0"/>
-          <w:numId w:val="17"/>
+          <w:numId w:val="18"/>
         </w:numPr>
         <w:spacing w:line="240" w:lineRule="auto"/>
         <w:rPr>
@@ -22743,7 +24529,7 @@
         <w:pStyle w:val="18"/>
         <w:numPr>
           <w:ilvl w:val="0"/>
-          <w:numId w:val="17"/>
+          <w:numId w:val="18"/>
         </w:numPr>
         <w:spacing w:line="240" w:lineRule="auto"/>
         <w:rPr>
@@ -22897,7 +24683,7 @@
         <w:pStyle w:val="18"/>
         <w:numPr>
           <w:ilvl w:val="0"/>
-          <w:numId w:val="17"/>
+          <w:numId w:val="18"/>
         </w:numPr>
         <w:spacing w:line="240" w:lineRule="auto"/>
         <w:rPr>
@@ -23051,7 +24837,7 @@
         <w:pStyle w:val="18"/>
         <w:numPr>
           <w:ilvl w:val="0"/>
-          <w:numId w:val="17"/>
+          <w:numId w:val="18"/>
         </w:numPr>
         <w:spacing w:line="240" w:lineRule="auto"/>
         <w:rPr>
@@ -23223,7 +25009,7 @@
       <w:pPr>
         <w:numPr>
           <w:ilvl w:val="1"/>
-          <w:numId w:val="18"/>
+          <w:numId w:val="19"/>
         </w:numPr>
         <w:spacing w:line="240" w:lineRule="auto"/>
         <w:ind w:left="720"/>
@@ -26864,12 +28650,6 @@
             <w:insideH w:val="single" w:color="95B3D7" w:themeColor="accent1" w:themeTint="99" w:sz="4" w:space="0"/>
             <w:insideV w:val="single" w:color="95B3D7" w:themeColor="accent1" w:themeTint="99" w:sz="4" w:space="0"/>
           </w:tblBorders>
-          <w:tblCellMar>
-            <w:top w:w="0" w:type="dxa"/>
-            <w:left w:w="108" w:type="dxa"/>
-            <w:bottom w:w="0" w:type="dxa"/>
-            <w:right w:w="108" w:type="dxa"/>
-          </w:tblCellMar>
         </w:tblPrEx>
         <w:trPr>
           <w:trHeight w:val="360" w:hRule="exact"/>
@@ -30430,12 +32210,6 @@
             <w:insideH w:val="single" w:color="95B3D7" w:themeColor="accent1" w:themeTint="99" w:sz="4" w:space="0"/>
             <w:insideV w:val="single" w:color="95B3D7" w:themeColor="accent1" w:themeTint="99" w:sz="4" w:space="0"/>
           </w:tblBorders>
-          <w:tblCellMar>
-            <w:top w:w="0" w:type="dxa"/>
-            <w:left w:w="108" w:type="dxa"/>
-            <w:bottom w:w="0" w:type="dxa"/>
-            <w:right w:w="108" w:type="dxa"/>
-          </w:tblCellMar>
         </w:tblPrEx>
         <w:trPr>
           <w:trHeight w:val="360" w:hRule="exact"/>
@@ -33660,6 +35434,26 @@
     </w:lvl>
   </w:abstractNum>
   <w:abstractNum w:abstractNumId="17">
+    <w:nsid w:val="67A0CE35"/>
+    <w:multiLevelType w:val="singleLevel"/>
+    <w:tmpl w:val="67A0CE35"/>
+    <w:lvl w:ilvl="0" w:tentative="0">
+      <w:start w:val="1"/>
+      <w:numFmt w:val="bullet"/>
+      <w:lvlText w:val=""/>
+      <w:lvlJc w:val="left"/>
+      <w:pPr>
+        <w:tabs>
+          <w:tab w:val="left" w:pos="420"/>
+        </w:tabs>
+        <w:ind w:left="420" w:leftChars="0" w:hanging="420" w:firstLineChars="0"/>
+      </w:pPr>
+      <w:rPr>
+        <w:rFonts w:hint="default" w:ascii="Wingdings" w:hAnsi="Wingdings"/>
+      </w:rPr>
+    </w:lvl>
+  </w:abstractNum>
+  <w:abstractNum w:abstractNumId="18">
     <w:nsid w:val="6D323460"/>
     <w:multiLevelType w:val="singleLevel"/>
     <w:tmpl w:val="6D323460"/>
@@ -33704,7 +35498,7 @@
     <w:abstractNumId w:val="16"/>
   </w:num>
   <w:num w:numId="9">
-    <w:abstractNumId w:val="17"/>
+    <w:abstractNumId w:val="18"/>
   </w:num>
   <w:num w:numId="10">
     <w:abstractNumId w:val="3"/>
@@ -33728,9 +35522,12 @@
     <w:abstractNumId w:val="6"/>
   </w:num>
   <w:num w:numId="17">
+    <w:abstractNumId w:val="17"/>
+  </w:num>
+  <w:num w:numId="18">
     <w:abstractNumId w:val="10"/>
   </w:num>
-  <w:num w:numId="18">
+  <w:num w:numId="19">
     <w:abstractNumId w:val="8"/>
   </w:num>
 </w:numbering>
@@ -33779,7 +35576,7 @@
     <w:lsdException w:uiPriority="99" w:name="footnote text"/>
     <w:lsdException w:uiPriority="99" w:name="annotation text"/>
     <w:lsdException w:qFormat="1" w:uiPriority="99" w:semiHidden="0" w:name="header"/>
-    <w:lsdException w:uiPriority="99" w:semiHidden="0" w:name="footer"/>
+    <w:lsdException w:qFormat="1" w:uiPriority="99" w:semiHidden="0" w:name="footer"/>
     <w:lsdException w:uiPriority="99" w:name="index heading"/>
     <w:lsdException w:qFormat="1" w:uiPriority="35" w:name="caption"/>
     <w:lsdException w:uiPriority="99" w:name="table of figures"/>
@@ -33812,7 +35609,7 @@
     <w:lsdException w:qFormat="1" w:unhideWhenUsed="0" w:uiPriority="10" w:semiHidden="0" w:name="Title"/>
     <w:lsdException w:uiPriority="99" w:name="Closing"/>
     <w:lsdException w:uiPriority="99" w:name="Signature"/>
-    <w:lsdException w:uiPriority="1" w:name="Default Paragraph Font"/>
+    <w:lsdException w:qFormat="1" w:uiPriority="1" w:name="Default Paragraph Font"/>
     <w:lsdException w:uiPriority="99" w:name="Body Text"/>
     <w:lsdException w:uiPriority="99" w:name="Body Text Indent"/>
     <w:lsdException w:uiPriority="99" w:name="List Continue"/>
@@ -34037,6 +35834,7 @@
     <w:name w:val="Default Paragraph Font"/>
     <w:semiHidden/>
     <w:unhideWhenUsed/>
+    <w:qFormat/>
     <w:uiPriority w:val="1"/>
   </w:style>
   <w:style w:type="table" w:default="1" w:styleId="4">
@@ -34089,6 +35887,7 @@
     <w:basedOn w:val="1"/>
     <w:link w:val="16"/>
     <w:unhideWhenUsed/>
+    <w:qFormat/>
     <w:uiPriority w:val="99"/>
     <w:pPr>
       <w:tabs>
@@ -34984,6 +36783,10 @@
 </file>
 
 <file path=customXml/item2.xml><?xml version="1.0" encoding="utf-8"?>
+<b:Sources xmlns:b="http://schemas.openxmlformats.org/officeDocument/2006/bibliography" xmlns="http://schemas.openxmlformats.org/officeDocument/2006/bibliography" SelectedStyle="\APASixthEditionOfficeOnline.xsl" StyleName="APA" Version="6"/>
+</file>
+
+<file path=customXml/item3.xml><?xml version="1.0" encoding="utf-8"?>
 <CoverPageProperties xmlns="http://schemas.microsoft.com/office/2006/coverPageProps">
   <PublishDate>2012-09-21T00:00:00</PublishDate>
   <Abstract/>
@@ -34992,10 +36795,6 @@
   <CompanyFax/>
   <CompanyEmail/>
 </CoverPageProperties>
-</file>
-
-<file path=customXml/item3.xml><?xml version="1.0" encoding="utf-8"?>
-<b:Sources xmlns:b="http://schemas.openxmlformats.org/officeDocument/2006/bibliography" xmlns="http://schemas.openxmlformats.org/officeDocument/2006/bibliography" SelectedStyle="\APASixthEditionOfficeOnline.xsl" StyleName="APA" Version="6"/>
 </file>
 
 <file path=customXml/itemProps1.xml><?xml version="1.0" encoding="utf-8"?>
@@ -35007,13 +36806,13 @@
 </file>
 
 <file path=customXml/itemProps2.xml><?xml version="1.0" encoding="utf-8"?>
-<ds:datastoreItem xmlns:ds="http://schemas.openxmlformats.org/officeDocument/2006/customXml" ds:itemID="{55AF091B-3C7A-41E3-B477-F2FDAA23CFDA}">
+<ds:datastoreItem xmlns:ds="http://schemas.openxmlformats.org/officeDocument/2006/customXml" ds:itemID="{6E389CFB-6F93-44DF-8377-31BA2CDAC4A4}">
   <ds:schemaRefs/>
 </ds:datastoreItem>
 </file>
 
 <file path=customXml/itemProps3.xml><?xml version="1.0" encoding="utf-8"?>
-<ds:datastoreItem xmlns:ds="http://schemas.openxmlformats.org/officeDocument/2006/customXml" ds:itemID="{6E389CFB-6F93-44DF-8377-31BA2CDAC4A4}">
+<ds:datastoreItem xmlns:ds="http://schemas.openxmlformats.org/officeDocument/2006/customXml" ds:itemID="{55AF091B-3C7A-41E3-B477-F2FDAA23CFDA}">
   <ds:schemaRefs/>
 </ds:datastoreItem>
 </file>
</xml_diff>